<commit_message>
Some trivial Changes after the Scrum Sprint nothing special
</commit_message>
<xml_diff>
--- a/Konzeption/Pflichtenheft/Pflichtenheft rev1.docx
+++ b/Konzeption/Pflichtenheft/Pflichtenheft rev1.docx
@@ -197,7 +197,7 @@
           <w:sz w:val="28"/>
           <w:szCs w:val="28"/>
         </w:rPr>
-        <w:t>07.03.2015</w:t>
+        <w:t>10.03.2015</w:t>
       </w:r>
       <w:r>
         <w:rPr>
@@ -215,6 +215,13 @@
     </w:p>
     <w:sdt>
       <w:sdtPr>
+        <w:rPr>
+          <w:rFonts w:asciiTheme="minorHAnsi" w:eastAsiaTheme="minorHAnsi" w:hAnsiTheme="minorHAnsi" w:cstheme="minorBidi"/>
+          <w:color w:val="auto"/>
+          <w:sz w:val="22"/>
+          <w:szCs w:val="22"/>
+          <w:lang w:eastAsia="en-US"/>
+        </w:rPr>
         <w:id w:val="-312789825"/>
         <w:docPartObj>
           <w:docPartGallery w:val="Table of Contents"/>
@@ -223,13 +230,8 @@
       </w:sdtPr>
       <w:sdtEndPr>
         <w:rPr>
-          <w:rFonts w:asciiTheme="minorHAnsi" w:eastAsiaTheme="minorHAnsi" w:hAnsiTheme="minorHAnsi" w:cstheme="minorBidi"/>
           <w:b/>
           <w:bCs/>
-          <w:color w:val="auto"/>
-          <w:sz w:val="22"/>
-          <w:szCs w:val="22"/>
-          <w:lang w:eastAsia="en-US"/>
         </w:rPr>
       </w:sdtEndPr>
       <w:sdtContent>
@@ -259,7 +261,7 @@
           <w:r>
             <w:fldChar w:fldCharType="separate"/>
           </w:r>
-          <w:hyperlink w:anchor="_Toc413601517" w:history="1">
+          <w:hyperlink w:anchor="_Toc413781460" w:history="1">
             <w:r>
               <w:rPr>
                 <w:rStyle w:val="Hyperlink"/>
@@ -301,7 +303,7 @@
                 <w:noProof/>
                 <w:webHidden/>
               </w:rPr>
-              <w:instrText xml:space="preserve"> PAGEREF _Toc413601517 \h </w:instrText>
+              <w:instrText xml:space="preserve"> PAGEREF _Toc413781460 \h </w:instrText>
             </w:r>
             <w:r>
               <w:rPr>
@@ -341,7 +343,7 @@
               <w:lang w:eastAsia="de-DE"/>
             </w:rPr>
           </w:pPr>
-          <w:hyperlink w:anchor="_Toc413601518" w:history="1">
+          <w:hyperlink w:anchor="_Toc413781461" w:history="1">
             <w:r>
               <w:rPr>
                 <w:rStyle w:val="Hyperlink"/>
@@ -383,7 +385,7 @@
                 <w:noProof/>
                 <w:webHidden/>
               </w:rPr>
-              <w:instrText xml:space="preserve"> PAGEREF _Toc413601518 \h </w:instrText>
+              <w:instrText xml:space="preserve"> PAGEREF _Toc413781461 \h </w:instrText>
             </w:r>
             <w:r>
               <w:rPr>
@@ -427,7 +429,7 @@
               <w:lang w:eastAsia="de-DE"/>
             </w:rPr>
           </w:pPr>
-          <w:hyperlink w:anchor="_Toc413601519" w:history="1">
+          <w:hyperlink w:anchor="_Toc413781462" w:history="1">
             <w:r>
               <w:rPr>
                 <w:rStyle w:val="Hyperlink"/>
@@ -469,7 +471,7 @@
                 <w:noProof/>
                 <w:webHidden/>
               </w:rPr>
-              <w:instrText xml:space="preserve"> PAGEREF _Toc413601519 \h </w:instrText>
+              <w:instrText xml:space="preserve"> PAGEREF _Toc413781462 \h </w:instrText>
             </w:r>
             <w:r>
               <w:rPr>
@@ -513,7 +515,7 @@
               <w:lang w:eastAsia="de-DE"/>
             </w:rPr>
           </w:pPr>
-          <w:hyperlink w:anchor="_Toc413601520" w:history="1">
+          <w:hyperlink w:anchor="_Toc413781463" w:history="1">
             <w:r>
               <w:rPr>
                 <w:rStyle w:val="Hyperlink"/>
@@ -555,7 +557,7 @@
                 <w:noProof/>
                 <w:webHidden/>
               </w:rPr>
-              <w:instrText xml:space="preserve"> PAGEREF _Toc413601520 \h </w:instrText>
+              <w:instrText xml:space="preserve"> PAGEREF _Toc413781463 \h </w:instrText>
             </w:r>
             <w:r>
               <w:rPr>
@@ -595,7 +597,7 @@
               <w:lang w:eastAsia="de-DE"/>
             </w:rPr>
           </w:pPr>
-          <w:hyperlink w:anchor="_Toc413601521" w:history="1">
+          <w:hyperlink w:anchor="_Toc413781464" w:history="1">
             <w:r>
               <w:rPr>
                 <w:rStyle w:val="Hyperlink"/>
@@ -637,7 +639,7 @@
                 <w:noProof/>
                 <w:webHidden/>
               </w:rPr>
-              <w:instrText xml:space="preserve"> PAGEREF _Toc413601521 \h </w:instrText>
+              <w:instrText xml:space="preserve"> PAGEREF _Toc413781464 \h </w:instrText>
             </w:r>
             <w:r>
               <w:rPr>
@@ -677,7 +679,7 @@
               <w:lang w:eastAsia="de-DE"/>
             </w:rPr>
           </w:pPr>
-          <w:hyperlink w:anchor="_Toc413601522" w:history="1">
+          <w:hyperlink w:anchor="_Toc413781465" w:history="1">
             <w:r>
               <w:rPr>
                 <w:rStyle w:val="Hyperlink"/>
@@ -719,7 +721,7 @@
                 <w:noProof/>
                 <w:webHidden/>
               </w:rPr>
-              <w:instrText xml:space="preserve"> PAGEREF _Toc413601522 \h </w:instrText>
+              <w:instrText xml:space="preserve"> PAGEREF _Toc413781465 \h </w:instrText>
             </w:r>
             <w:r>
               <w:rPr>
@@ -763,7 +765,7 @@
               <w:lang w:eastAsia="de-DE"/>
             </w:rPr>
           </w:pPr>
-          <w:hyperlink w:anchor="_Toc413601523" w:history="1">
+          <w:hyperlink w:anchor="_Toc413781466" w:history="1">
             <w:r>
               <w:rPr>
                 <w:rStyle w:val="Hyperlink"/>
@@ -805,7 +807,7 @@
                 <w:noProof/>
                 <w:webHidden/>
               </w:rPr>
-              <w:instrText xml:space="preserve"> PAGEREF _Toc413601523 \h </w:instrText>
+              <w:instrText xml:space="preserve"> PAGEREF _Toc413781466 \h </w:instrText>
             </w:r>
             <w:r>
               <w:rPr>
@@ -849,7 +851,7 @@
               <w:lang w:eastAsia="de-DE"/>
             </w:rPr>
           </w:pPr>
-          <w:hyperlink w:anchor="_Toc413601524" w:history="1">
+          <w:hyperlink w:anchor="_Toc413781467" w:history="1">
             <w:r>
               <w:rPr>
                 <w:rStyle w:val="Hyperlink"/>
@@ -891,7 +893,7 @@
                 <w:noProof/>
                 <w:webHidden/>
               </w:rPr>
-              <w:instrText xml:space="preserve"> PAGEREF _Toc413601524 \h </w:instrText>
+              <w:instrText xml:space="preserve"> PAGEREF _Toc413781467 \h </w:instrText>
             </w:r>
             <w:r>
               <w:rPr>
@@ -951,7 +953,7 @@
         <w:br w:type="page"/>
       </w:r>
       <w:bookmarkStart w:id="1" w:name="_Toc388292681"/>
-      <w:bookmarkStart w:id="2" w:name="_Toc413601517"/>
+      <w:bookmarkStart w:id="2" w:name="_Toc413781460"/>
       <w:r>
         <w:lastRenderedPageBreak/>
         <w:t>Zielbestimmung</w:t>
@@ -1076,7 +1078,7 @@
         <w:jc w:val="both"/>
       </w:pPr>
       <w:bookmarkStart w:id="3" w:name="_Toc388292683"/>
-      <w:bookmarkStart w:id="4" w:name="_Toc413601518"/>
+      <w:bookmarkStart w:id="4" w:name="_Toc413781461"/>
       <w:r>
         <w:t>Einsatzbereich</w:t>
       </w:r>
@@ -1091,7 +1093,7 @@
         <w:jc w:val="both"/>
       </w:pPr>
       <w:bookmarkStart w:id="5" w:name="_Toc388292684"/>
-      <w:bookmarkStart w:id="6" w:name="_Toc413601519"/>
+      <w:bookmarkStart w:id="6" w:name="_Toc413781462"/>
       <w:r>
         <w:t>Anwendungsbereich</w:t>
       </w:r>
@@ -1124,8 +1126,6 @@
         </w:rPr>
         <w:t xml:space="preserve"> liegt im regelmäßigen Einkauf von Lebensmitteln der Anwender, bzw. auch vor dem Konsum eines Produktes. </w:t>
       </w:r>
-      <w:bookmarkStart w:id="7" w:name="_GoBack"/>
-      <w:bookmarkEnd w:id="7"/>
     </w:p>
     <w:p>
       <w:pPr>
@@ -1134,13 +1134,13 @@
         <w:spacing w:before="200" w:after="0" w:line="276" w:lineRule="auto"/>
         <w:jc w:val="both"/>
       </w:pPr>
-      <w:bookmarkStart w:id="8" w:name="_Toc388292685"/>
-      <w:bookmarkStart w:id="9" w:name="_Toc413601520"/>
+      <w:bookmarkStart w:id="7" w:name="_Toc388292685"/>
+      <w:bookmarkStart w:id="8" w:name="_Toc413781463"/>
       <w:r>
         <w:t>Zielgruppen</w:t>
       </w:r>
+      <w:bookmarkEnd w:id="7"/>
       <w:bookmarkEnd w:id="8"/>
-      <w:bookmarkEnd w:id="9"/>
     </w:p>
     <w:p>
       <w:pPr>
@@ -1200,13 +1200,13 @@
         <w:spacing w:before="480" w:after="0" w:line="276" w:lineRule="auto"/>
         <w:jc w:val="both"/>
       </w:pPr>
-      <w:bookmarkStart w:id="10" w:name="_Toc388292686"/>
-      <w:bookmarkStart w:id="11" w:name="_Toc413601521"/>
+      <w:bookmarkStart w:id="9" w:name="_Toc388292686"/>
+      <w:bookmarkStart w:id="10" w:name="_Toc413781464"/>
       <w:r>
         <w:t>Produktübersicht</w:t>
       </w:r>
+      <w:bookmarkEnd w:id="9"/>
       <w:bookmarkEnd w:id="10"/>
-      <w:bookmarkEnd w:id="11"/>
     </w:p>
     <w:p>
       <w:pPr>
@@ -1232,25 +1232,109 @@
         <w:rPr>
           <w:lang w:eastAsia="de-DE"/>
         </w:rPr>
-        <w:t xml:space="preserve"> wird in ersten Linie aus zwei Komponenten bestehen. Zum einen aus der Anwendung auf dem HMD, zum </w:t>
+        <w:t xml:space="preserve"> wird in ersten Linie aus </w:t>
       </w:r>
       <w:r>
         <w:rPr>
           <w:lang w:eastAsia="de-DE"/>
         </w:rPr>
-        <w:t>anderen</w:t>
+        <w:t>drei</w:t>
       </w:r>
       <w:r>
         <w:rPr>
           <w:lang w:eastAsia="de-DE"/>
         </w:rPr>
-        <w:t xml:space="preserve"> aus einem Webservice. Für zukünftige </w:t>
+        <w:t xml:space="preserve"> Komponenten bestehen. Zum einen aus der Anwendung auf dem HMD, zum </w:t>
       </w:r>
       <w:r>
         <w:rPr>
           <w:lang w:eastAsia="de-DE"/>
         </w:rPr>
-        <w:t>Erweiterungen ist es vorstellbar, dass es eine Anwendung für Smartphones gibt welche die Funktionalität des HMDs übernimmt und erweitert.</w:t>
+        <w:t xml:space="preserve">zweiten </w:t>
+      </w:r>
+      <w:r>
+        <w:rPr>
+          <w:lang w:eastAsia="de-DE"/>
+        </w:rPr>
+        <w:t>aus einem Webservice</w:t>
+      </w:r>
+      <w:r>
+        <w:rPr>
+          <w:lang w:eastAsia="de-DE"/>
+        </w:rPr>
+        <w:t xml:space="preserve"> und zum dritten aus einer Website</w:t>
+      </w:r>
+      <w:r>
+        <w:rPr>
+          <w:lang w:eastAsia="de-DE"/>
+        </w:rPr>
+        <w:t xml:space="preserve">. Für zukünftige </w:t>
+      </w:r>
+      <w:r>
+        <w:rPr>
+          <w:lang w:eastAsia="de-DE"/>
+        </w:rPr>
+        <w:t>E</w:t>
+      </w:r>
+      <w:r>
+        <w:rPr>
+          <w:lang w:eastAsia="de-DE"/>
+        </w:rPr>
+        <w:t>rweiterungen ist es vorstellbar</w:t>
+      </w:r>
+      <w:r>
+        <w:rPr>
+          <w:lang w:eastAsia="de-DE"/>
+        </w:rPr>
+        <w:t xml:space="preserve"> dass es eine Anwendung für </w:t>
+      </w:r>
+      <w:r>
+        <w:rPr>
+          <w:lang w:eastAsia="de-DE"/>
+        </w:rPr>
+        <w:t>Android-</w:t>
+      </w:r>
+      <w:r>
+        <w:rPr>
+          <w:lang w:eastAsia="de-DE"/>
+        </w:rPr>
+        <w:t>Smartphones gibt</w:t>
+      </w:r>
+      <w:r>
+        <w:rPr>
+          <w:lang w:eastAsia="de-DE"/>
+        </w:rPr>
+        <w:t>,</w:t>
+      </w:r>
+      <w:r>
+        <w:rPr>
+          <w:lang w:eastAsia="de-DE"/>
+        </w:rPr>
+        <w:t xml:space="preserve"> welche die Funktionalität des HMDs </w:t>
+      </w:r>
+      <w:r>
+        <w:rPr>
+          <w:lang w:eastAsia="de-DE"/>
+        </w:rPr>
+        <w:t xml:space="preserve">und </w:t>
+      </w:r>
+      <w:r>
+        <w:rPr>
+          <w:lang w:eastAsia="de-DE"/>
+        </w:rPr>
+        <w:t xml:space="preserve">der </w:t>
+      </w:r>
+      <w:r>
+        <w:rPr>
+          <w:lang w:eastAsia="de-DE"/>
+        </w:rPr>
+        <w:t xml:space="preserve">Website </w:t>
+      </w:r>
+      <w:r>
+        <w:rPr>
+          <w:lang w:eastAsia="de-DE"/>
+        </w:rPr>
+        <w:t>übernimmt und erweitert.</w:t>
       </w:r>
     </w:p>
     <w:p>
@@ -1273,24 +1357,133 @@
         <w:spacing w:before="480" w:after="0" w:line="276" w:lineRule="auto"/>
         <w:jc w:val="both"/>
       </w:pPr>
-      <w:bookmarkStart w:id="12" w:name="_Toc388292687"/>
-      <w:bookmarkStart w:id="13" w:name="_Toc413601522"/>
+      <w:bookmarkStart w:id="11" w:name="_Toc388292687"/>
+      <w:bookmarkStart w:id="12" w:name="_Toc413781465"/>
       <w:r>
         <w:lastRenderedPageBreak/>
         <w:t>Produktfunktionen</w:t>
       </w:r>
+      <w:bookmarkEnd w:id="11"/>
       <w:bookmarkEnd w:id="12"/>
+    </w:p>
+    <w:p>
+      <w:pPr>
+        <w:pStyle w:val="berschrift2"/>
+      </w:pPr>
+      <w:bookmarkStart w:id="13" w:name="_Toc413781466"/>
+      <w:r>
+        <w:t>Funktionale Anforderungen</w:t>
+      </w:r>
       <w:bookmarkEnd w:id="13"/>
     </w:p>
     <w:p>
       <w:pPr>
-        <w:pStyle w:val="berschrift2"/>
-      </w:pPr>
-      <w:bookmarkStart w:id="14" w:name="_Toc413601523"/>
-      <w:r>
-        <w:t>Funktionale Anforderungen</w:t>
-      </w:r>
-      <w:bookmarkEnd w:id="14"/>
+        <w:rPr>
+          <w:lang w:val="en-US" w:eastAsia="de-DE"/>
+        </w:rPr>
+      </w:pPr>
+      <w:proofErr w:type="spellStart"/>
+      <w:r>
+        <w:rPr>
+          <w:lang w:val="en-US" w:eastAsia="de-DE"/>
+        </w:rPr>
+        <w:t>Priorität</w:t>
+      </w:r>
+      <w:proofErr w:type="spellEnd"/>
+      <w:r>
+        <w:rPr>
+          <w:lang w:val="en-US" w:eastAsia="de-DE"/>
+        </w:rPr>
+        <w:t xml:space="preserve"> </w:t>
+      </w:r>
+      <w:r>
+        <w:rPr>
+          <w:lang w:val="en-US" w:eastAsia="de-DE"/>
+        </w:rPr>
+        <w:t>1:</w:t>
+      </w:r>
+      <w:r>
+        <w:rPr>
+          <w:lang w:val="en-US" w:eastAsia="de-DE"/>
+        </w:rPr>
+        <w:t xml:space="preserve"> Must </w:t>
+      </w:r>
+      <w:r>
+        <w:rPr>
+          <w:lang w:val="en-US" w:eastAsia="de-DE"/>
+        </w:rPr>
+        <w:t>h</w:t>
+      </w:r>
+      <w:r>
+        <w:rPr>
+          <w:lang w:val="en-US" w:eastAsia="de-DE"/>
+        </w:rPr>
+        <w:t>ave</w:t>
+      </w:r>
+      <w:r>
+        <w:rPr>
+          <w:lang w:val="en-US" w:eastAsia="de-DE"/>
+        </w:rPr>
+        <w:br/>
+      </w:r>
+      <w:proofErr w:type="spellStart"/>
+      <w:r>
+        <w:rPr>
+          <w:lang w:val="en-US" w:eastAsia="de-DE"/>
+        </w:rPr>
+        <w:t>Priorität</w:t>
+      </w:r>
+      <w:proofErr w:type="spellEnd"/>
+      <w:r>
+        <w:rPr>
+          <w:lang w:val="en-US" w:eastAsia="de-DE"/>
+        </w:rPr>
+        <w:t xml:space="preserve"> </w:t>
+      </w:r>
+      <w:r>
+        <w:rPr>
+          <w:lang w:val="en-US" w:eastAsia="de-DE"/>
+        </w:rPr>
+        <w:t>2:</w:t>
+      </w:r>
+      <w:r>
+        <w:rPr>
+          <w:lang w:val="en-US" w:eastAsia="de-DE"/>
+        </w:rPr>
+        <w:t xml:space="preserve"> Should </w:t>
+      </w:r>
+      <w:r>
+        <w:rPr>
+          <w:lang w:val="en-US" w:eastAsia="de-DE"/>
+        </w:rPr>
+        <w:t>h</w:t>
+      </w:r>
+      <w:r>
+        <w:rPr>
+          <w:lang w:val="en-US" w:eastAsia="de-DE"/>
+        </w:rPr>
+        <w:t>ave</w:t>
+      </w:r>
+      <w:r>
+        <w:rPr>
+          <w:lang w:val="en-US" w:eastAsia="de-DE"/>
+        </w:rPr>
+        <w:br/>
+      </w:r>
+      <w:proofErr w:type="spellStart"/>
+      <w:r>
+        <w:rPr>
+          <w:lang w:val="en-US" w:eastAsia="de-DE"/>
+        </w:rPr>
+        <w:t>Priorität</w:t>
+      </w:r>
+      <w:proofErr w:type="spellEnd"/>
+      <w:r>
+        <w:rPr>
+          <w:lang w:val="en-US" w:eastAsia="de-DE"/>
+        </w:rPr>
+        <w:t xml:space="preserve"> 3: Nice to have</w:t>
+      </w:r>
     </w:p>
     <w:tbl>
       <w:tblPr>
@@ -1355,29 +1548,41 @@
           <w:tcPr>
             <w:cnfStyle w:val="001000000000" w:firstRow="0" w:lastRow="0" w:firstColumn="1" w:lastColumn="0" w:oddVBand="0" w:evenVBand="0" w:oddHBand="0" w:evenHBand="0" w:firstRowFirstColumn="0" w:firstRowLastColumn="0" w:lastRowFirstColumn="0" w:lastRowLastColumn="0"/>
             <w:tcW w:w="983" w:type="dxa"/>
-          </w:tcPr>
-          <w:p>
-            <w:r>
-              <w:t>F</w:t>
-            </w:r>
-            <w:r>
-              <w:t>A</w:t>
-            </w:r>
-            <w:r>
-              <w:t>10</w:t>
+            <w:shd w:val="clear" w:color="auto" w:fill="D9D9D9" w:themeFill="background1" w:themeFillShade="D9"/>
+          </w:tcPr>
+          <w:p>
+            <w:pPr>
+              <w:rPr>
+                <w:sz w:val="28"/>
+                <w:szCs w:val="28"/>
+              </w:rPr>
+            </w:pPr>
+            <w:r>
+              <w:rPr>
+                <w:sz w:val="28"/>
+                <w:szCs w:val="28"/>
+              </w:rPr>
+              <w:t>F10</w:t>
             </w:r>
           </w:p>
         </w:tc>
         <w:tc>
           <w:tcPr>
             <w:tcW w:w="6975" w:type="dxa"/>
+            <w:shd w:val="clear" w:color="auto" w:fill="D9D9D9" w:themeFill="background1" w:themeFillShade="D9"/>
           </w:tcPr>
           <w:p>
             <w:pPr>
               <w:cnfStyle w:val="000000100000" w:firstRow="0" w:lastRow="0" w:firstColumn="0" w:lastColumn="0" w:oddVBand="0" w:evenVBand="0" w:oddHBand="1" w:evenHBand="0" w:firstRowFirstColumn="0" w:firstRowLastColumn="0" w:lastRowFirstColumn="0" w:lastRowLastColumn="0"/>
-            </w:pPr>
-            <w:r>
-              <w:rPr>
+              <w:rPr>
+                <w:sz w:val="28"/>
+                <w:szCs w:val="28"/>
+              </w:rPr>
+            </w:pPr>
+            <w:r>
+              <w:rPr>
+                <w:sz w:val="28"/>
+                <w:szCs w:val="28"/>
                 <w:lang w:val="en-US" w:eastAsia="de-DE"/>
               </w:rPr>
               <w:t>HMD App</w:t>
@@ -1388,11 +1593,16 @@
           <w:tcPr>
             <w:tcW w:w="1094" w:type="dxa"/>
             <w:gridSpan w:val="2"/>
+            <w:shd w:val="clear" w:color="auto" w:fill="D9D9D9" w:themeFill="background1" w:themeFillShade="D9"/>
           </w:tcPr>
           <w:p>
             <w:pPr>
               <w:jc w:val="right"/>
               <w:cnfStyle w:val="000000100000" w:firstRow="0" w:lastRow="0" w:firstColumn="0" w:lastColumn="0" w:oddVBand="0" w:evenVBand="0" w:oddHBand="1" w:evenHBand="0" w:firstRowFirstColumn="0" w:firstRowLastColumn="0" w:lastRowFirstColumn="0" w:lastRowLastColumn="0"/>
+              <w:rPr>
+                <w:sz w:val="28"/>
+                <w:szCs w:val="28"/>
+              </w:rPr>
             </w:pPr>
           </w:p>
         </w:tc>
@@ -1411,13 +1621,7 @@
               </w:rPr>
             </w:pPr>
             <w:r>
-              <w:t>F</w:t>
-            </w:r>
-            <w:r>
-              <w:t>A</w:t>
-            </w:r>
-            <w:r>
-              <w:t>10.1</w:t>
+              <w:t>F10.1</w:t>
             </w:r>
           </w:p>
         </w:tc>
@@ -1486,13 +1690,7 @@
               </w:rPr>
             </w:pPr>
             <w:r>
-              <w:t>F</w:t>
-            </w:r>
-            <w:r>
-              <w:t>A</w:t>
-            </w:r>
-            <w:r>
-              <w:t xml:space="preserve">10.2 </w:t>
+              <w:t xml:space="preserve">F10.2 </w:t>
             </w:r>
           </w:p>
         </w:tc>
@@ -1505,7 +1703,13 @@
               <w:cnfStyle w:val="000000100000" w:firstRow="0" w:lastRow="0" w:firstColumn="0" w:lastColumn="0" w:oddVBand="0" w:evenVBand="0" w:oddHBand="1" w:evenHBand="0" w:firstRowFirstColumn="0" w:firstRowLastColumn="0" w:lastRowFirstColumn="0" w:lastRowLastColumn="0"/>
             </w:pPr>
             <w:r>
-              <w:t>Um sein mobiles Endgerät mit einem Account zu verbinden, scannt der Benutzer einen Barcode, der ihm im Webbrowser angezeigt wird. Der User muss sich dafür bereits auf der Website registriert haben.</w:t>
+              <w:t xml:space="preserve">Um sein mobiles Endgerät mit einem Account zu verbinden, scannt der </w:t>
+            </w:r>
+            <w:r>
+              <w:t>User</w:t>
+            </w:r>
+            <w:r>
+              <w:t xml:space="preserve"> einen Barcode, der ihm im Webbrowser angezeigt wird. Der User muss sich dafür bereits auf der Website registriert haben.</w:t>
             </w:r>
           </w:p>
         </w:tc>
@@ -1519,6 +1723,9 @@
               <w:jc w:val="right"/>
               <w:cnfStyle w:val="000000100000" w:firstRow="0" w:lastRow="0" w:firstColumn="0" w:lastColumn="0" w:oddVBand="0" w:evenVBand="0" w:oddHBand="1" w:evenHBand="0" w:firstRowFirstColumn="0" w:firstRowLastColumn="0" w:lastRowFirstColumn="0" w:lastRowLastColumn="0"/>
             </w:pPr>
+            <w:r>
+              <w:t>2</w:t>
+            </w:r>
           </w:p>
         </w:tc>
       </w:tr>
@@ -1530,13 +1737,7 @@
           </w:tcPr>
           <w:p>
             <w:r>
-              <w:t>F</w:t>
-            </w:r>
-            <w:r>
-              <w:t>A</w:t>
-            </w:r>
-            <w:r>
-              <w:t>10.3</w:t>
+              <w:t>F10.3</w:t>
             </w:r>
           </w:p>
         </w:tc>
@@ -1590,6 +1791,9 @@
               <w:jc w:val="right"/>
               <w:cnfStyle w:val="000000000000" w:firstRow="0" w:lastRow="0" w:firstColumn="0" w:lastColumn="0" w:oddVBand="0" w:evenVBand="0" w:oddHBand="0" w:evenHBand="0" w:firstRowFirstColumn="0" w:firstRowLastColumn="0" w:lastRowFirstColumn="0" w:lastRowLastColumn="0"/>
             </w:pPr>
+            <w:r>
+              <w:t>1</w:t>
+            </w:r>
           </w:p>
         </w:tc>
       </w:tr>
@@ -1604,13 +1808,7 @@
           </w:tcPr>
           <w:p>
             <w:r>
-              <w:t>F</w:t>
-            </w:r>
-            <w:r>
-              <w:t>A</w:t>
-            </w:r>
-            <w:r>
-              <w:t>10.4</w:t>
+              <w:t>F10.4</w:t>
             </w:r>
           </w:p>
         </w:tc>
@@ -1631,10 +1829,7 @@
             </w:r>
             <w:proofErr w:type="spellEnd"/>
             <w:r>
-              <w:t xml:space="preserve"> angezeigt. Hier wird auf den Spr</w:t>
-            </w:r>
-            <w:r>
-              <w:t>achbefehl zum Scannen gewartet.</w:t>
+              <w:t xml:space="preserve"> angezeigt. Hier wird auf den Sprachbefehl zum Scannen gewartet.</w:t>
             </w:r>
           </w:p>
         </w:tc>
@@ -1648,6 +1843,9 @@
               <w:jc w:val="right"/>
               <w:cnfStyle w:val="000000100000" w:firstRow="0" w:lastRow="0" w:firstColumn="0" w:lastColumn="0" w:oddVBand="0" w:evenVBand="0" w:oddHBand="1" w:evenHBand="0" w:firstRowFirstColumn="0" w:firstRowLastColumn="0" w:lastRowFirstColumn="0" w:lastRowLastColumn="0"/>
             </w:pPr>
+            <w:r>
+              <w:t>1</w:t>
+            </w:r>
           </w:p>
         </w:tc>
       </w:tr>
@@ -1659,13 +1857,7 @@
           </w:tcPr>
           <w:p>
             <w:r>
-              <w:t>F</w:t>
-            </w:r>
-            <w:r>
-              <w:t>A</w:t>
-            </w:r>
-            <w:r>
-              <w:t>10.5</w:t>
+              <w:t>F10.5</w:t>
             </w:r>
           </w:p>
         </w:tc>
@@ -1686,7 +1878,13 @@
             </w:r>
             <w:proofErr w:type="spellEnd"/>
             <w:r>
-              <w:t xml:space="preserve">" aktiviert der Nutzer im </w:t>
+              <w:t xml:space="preserve">" aktiviert der </w:t>
+            </w:r>
+            <w:r>
+              <w:t>User</w:t>
+            </w:r>
+            <w:r>
+              <w:t xml:space="preserve"> im </w:t>
             </w:r>
             <w:proofErr w:type="spellStart"/>
             <w:r>
@@ -1694,10 +1892,7 @@
             </w:r>
             <w:proofErr w:type="spellEnd"/>
             <w:r>
-              <w:t xml:space="preserve"> den Scanner. Danach kann er über die Kamera den</w:t>
-            </w:r>
-            <w:r>
-              <w:t xml:space="preserve"> Barcode eines Produkts scannen.</w:t>
+              <w:t xml:space="preserve"> den Scanner. Danach kann er über die Kamera den Barcode eines Produkts scannen.</w:t>
             </w:r>
           </w:p>
         </w:tc>
@@ -1711,6 +1906,9 @@
               <w:jc w:val="right"/>
               <w:cnfStyle w:val="000000000000" w:firstRow="0" w:lastRow="0" w:firstColumn="0" w:lastColumn="0" w:oddVBand="0" w:evenVBand="0" w:oddHBand="0" w:evenHBand="0" w:firstRowFirstColumn="0" w:firstRowLastColumn="0" w:lastRowFirstColumn="0" w:lastRowLastColumn="0"/>
             </w:pPr>
+            <w:r>
+              <w:t>1</w:t>
+            </w:r>
           </w:p>
         </w:tc>
       </w:tr>
@@ -1725,13 +1923,7 @@
           </w:tcPr>
           <w:p>
             <w:r>
-              <w:t>F</w:t>
-            </w:r>
-            <w:r>
-              <w:t>A</w:t>
-            </w:r>
-            <w:r>
-              <w:t>10.6</w:t>
+              <w:t>F10.6</w:t>
             </w:r>
           </w:p>
         </w:tc>
@@ -1744,7 +1936,13 @@
               <w:cnfStyle w:val="000000100000" w:firstRow="0" w:lastRow="0" w:firstColumn="0" w:lastColumn="0" w:oddVBand="0" w:evenVBand="0" w:oddHBand="1" w:evenHBand="0" w:firstRowFirstColumn="0" w:firstRowLastColumn="0" w:lastRowFirstColumn="0" w:lastRowLastColumn="0"/>
             </w:pPr>
             <w:r>
-              <w:t xml:space="preserve">Wurde ein Produkt eingescannt, wird dem Benutzer auf dem Infoscreen das Ergebnis angezeigt. Nach 10 Sekunden im Infoscreen kehrt die App automatisch in den </w:t>
+              <w:t xml:space="preserve">Wurde ein Produkt eingescannt, wird dem </w:t>
+            </w:r>
+            <w:r>
+              <w:t>User</w:t>
+            </w:r>
+            <w:r>
+              <w:t xml:space="preserve"> auf dem Infoscreen das Ergebnis angezeigt. Nach 10 Sekunden im Infoscreen kehrt die App automatisch in den </w:t>
             </w:r>
             <w:proofErr w:type="spellStart"/>
             <w:r>
@@ -1766,6 +1964,9 @@
               <w:jc w:val="right"/>
               <w:cnfStyle w:val="000000100000" w:firstRow="0" w:lastRow="0" w:firstColumn="0" w:lastColumn="0" w:oddVBand="0" w:evenVBand="0" w:oddHBand="1" w:evenHBand="0" w:firstRowFirstColumn="0" w:firstRowLastColumn="0" w:lastRowFirstColumn="0" w:lastRowLastColumn="0"/>
             </w:pPr>
+            <w:r>
+              <w:t>1</w:t>
+            </w:r>
           </w:p>
         </w:tc>
       </w:tr>
@@ -1774,33 +1975,43 @@
           <w:tcPr>
             <w:cnfStyle w:val="001000000000" w:firstRow="0" w:lastRow="0" w:firstColumn="1" w:lastColumn="0" w:oddVBand="0" w:evenVBand="0" w:oddHBand="0" w:evenHBand="0" w:firstRowFirstColumn="0" w:firstRowLastColumn="0" w:lastRowFirstColumn="0" w:lastRowLastColumn="0"/>
             <w:tcW w:w="983" w:type="dxa"/>
-          </w:tcPr>
-          <w:p>
-            <w:r>
-              <w:t>F</w:t>
-            </w:r>
-            <w:r>
-              <w:t>A</w:t>
-            </w:r>
-            <w:r>
-              <w:t>20</w:t>
+            <w:shd w:val="clear" w:color="auto" w:fill="D9D9D9" w:themeFill="background1" w:themeFillShade="D9"/>
+          </w:tcPr>
+          <w:p>
+            <w:pPr>
+              <w:rPr>
+                <w:sz w:val="28"/>
+                <w:szCs w:val="28"/>
+              </w:rPr>
+            </w:pPr>
+            <w:r>
+              <w:rPr>
+                <w:sz w:val="28"/>
+                <w:szCs w:val="28"/>
+              </w:rPr>
+              <w:t>F20</w:t>
             </w:r>
           </w:p>
         </w:tc>
         <w:tc>
           <w:tcPr>
             <w:tcW w:w="6975" w:type="dxa"/>
+            <w:shd w:val="clear" w:color="auto" w:fill="D9D9D9" w:themeFill="background1" w:themeFillShade="D9"/>
           </w:tcPr>
           <w:p>
             <w:pPr>
               <w:cnfStyle w:val="000000000000" w:firstRow="0" w:lastRow="0" w:firstColumn="0" w:lastColumn="0" w:oddVBand="0" w:evenVBand="0" w:oddHBand="0" w:evenHBand="0" w:firstRowFirstColumn="0" w:firstRowLastColumn="0" w:lastRowFirstColumn="0" w:lastRowLastColumn="0"/>
               <w:rPr>
+                <w:sz w:val="28"/>
+                <w:szCs w:val="28"/>
                 <w:lang w:val="en-US" w:eastAsia="de-DE"/>
               </w:rPr>
             </w:pPr>
             <w:proofErr w:type="spellStart"/>
             <w:r>
               <w:rPr>
+                <w:sz w:val="28"/>
+                <w:szCs w:val="28"/>
                 <w:lang w:val="en-US" w:eastAsia="de-DE"/>
               </w:rPr>
               <w:t>Accountsystem</w:t>
@@ -1812,11 +2023,16 @@
           <w:tcPr>
             <w:tcW w:w="1094" w:type="dxa"/>
             <w:gridSpan w:val="2"/>
+            <w:shd w:val="clear" w:color="auto" w:fill="D9D9D9" w:themeFill="background1" w:themeFillShade="D9"/>
           </w:tcPr>
           <w:p>
             <w:pPr>
               <w:jc w:val="right"/>
               <w:cnfStyle w:val="000000000000" w:firstRow="0" w:lastRow="0" w:firstColumn="0" w:lastColumn="0" w:oddVBand="0" w:evenVBand="0" w:oddHBand="0" w:evenHBand="0" w:firstRowFirstColumn="0" w:firstRowLastColumn="0" w:lastRowFirstColumn="0" w:lastRowLastColumn="0"/>
+              <w:rPr>
+                <w:sz w:val="28"/>
+                <w:szCs w:val="28"/>
+              </w:rPr>
             </w:pPr>
           </w:p>
         </w:tc>
@@ -1832,13 +2048,7 @@
           </w:tcPr>
           <w:p>
             <w:r>
-              <w:t>F</w:t>
-            </w:r>
-            <w:r>
-              <w:t>A</w:t>
-            </w:r>
-            <w:r>
-              <w:t>20.1</w:t>
+              <w:t>F20.1</w:t>
             </w:r>
           </w:p>
         </w:tc>
@@ -1857,7 +2067,19 @@
               <w:rPr>
                 <w:lang w:eastAsia="de-DE"/>
               </w:rPr>
-              <w:t>Der Benutzer kann einen Account erstellen, der persist</w:t>
+              <w:t xml:space="preserve">Der </w:t>
+            </w:r>
+            <w:r>
+              <w:rPr>
+                <w:lang w:eastAsia="de-DE"/>
+              </w:rPr>
+              <w:t>User</w:t>
+            </w:r>
+            <w:r>
+              <w:rPr>
+                <w:lang w:eastAsia="de-DE"/>
+              </w:rPr>
+              <w:t xml:space="preserve"> kann einen Account erstellen, der persist</w:t>
             </w:r>
             <w:r>
               <w:rPr>
@@ -1889,6 +2111,9 @@
               <w:jc w:val="right"/>
               <w:cnfStyle w:val="000000100000" w:firstRow="0" w:lastRow="0" w:firstColumn="0" w:lastColumn="0" w:oddVBand="0" w:evenVBand="0" w:oddHBand="1" w:evenHBand="0" w:firstRowFirstColumn="0" w:firstRowLastColumn="0" w:lastRowFirstColumn="0" w:lastRowLastColumn="0"/>
             </w:pPr>
+            <w:r>
+              <w:t>1</w:t>
+            </w:r>
           </w:p>
         </w:tc>
       </w:tr>
@@ -1903,19 +2128,7 @@
               <w:rPr>
                 <w:lang w:eastAsia="de-DE"/>
               </w:rPr>
-              <w:t>F</w:t>
-            </w:r>
-            <w:r>
-              <w:rPr>
-                <w:lang w:eastAsia="de-DE"/>
-              </w:rPr>
-              <w:t>A</w:t>
-            </w:r>
-            <w:r>
-              <w:rPr>
-                <w:lang w:eastAsia="de-DE"/>
-              </w:rPr>
-              <w:t>20.2</w:t>
+              <w:t>F20.2</w:t>
             </w:r>
           </w:p>
         </w:tc>
@@ -1934,7 +2147,19 @@
               <w:rPr>
                 <w:lang w:eastAsia="de-DE"/>
               </w:rPr>
-              <w:t xml:space="preserve">Der Nutzer kann </w:t>
+              <w:t xml:space="preserve">Der </w:t>
+            </w:r>
+            <w:r>
+              <w:rPr>
+                <w:lang w:eastAsia="de-DE"/>
+              </w:rPr>
+              <w:t>User</w:t>
+            </w:r>
+            <w:r>
+              <w:rPr>
+                <w:lang w:eastAsia="de-DE"/>
+              </w:rPr>
+              <w:t xml:space="preserve"> kann </w:t>
             </w:r>
             <w:r>
               <w:rPr>
@@ -1954,6 +2179,9 @@
               <w:jc w:val="right"/>
               <w:cnfStyle w:val="000000000000" w:firstRow="0" w:lastRow="0" w:firstColumn="0" w:lastColumn="0" w:oddVBand="0" w:evenVBand="0" w:oddHBand="0" w:evenHBand="0" w:firstRowFirstColumn="0" w:firstRowLastColumn="0" w:lastRowFirstColumn="0" w:lastRowLastColumn="0"/>
             </w:pPr>
+            <w:r>
+              <w:t>2</w:t>
+            </w:r>
           </w:p>
         </w:tc>
       </w:tr>
@@ -1965,32 +2193,42 @@
           <w:tcPr>
             <w:cnfStyle w:val="001000000000" w:firstRow="0" w:lastRow="0" w:firstColumn="1" w:lastColumn="0" w:oddVBand="0" w:evenVBand="0" w:oddHBand="0" w:evenHBand="0" w:firstRowFirstColumn="0" w:firstRowLastColumn="0" w:lastRowFirstColumn="0" w:lastRowLastColumn="0"/>
             <w:tcW w:w="983" w:type="dxa"/>
-          </w:tcPr>
-          <w:p>
-            <w:r>
-              <w:t>F</w:t>
-            </w:r>
-            <w:r>
-              <w:t>A</w:t>
-            </w:r>
-            <w:r>
-              <w:t>30</w:t>
+            <w:shd w:val="clear" w:color="auto" w:fill="D9D9D9" w:themeFill="background1" w:themeFillShade="D9"/>
+          </w:tcPr>
+          <w:p>
+            <w:pPr>
+              <w:rPr>
+                <w:sz w:val="28"/>
+                <w:szCs w:val="28"/>
+              </w:rPr>
+            </w:pPr>
+            <w:r>
+              <w:rPr>
+                <w:sz w:val="28"/>
+                <w:szCs w:val="28"/>
+              </w:rPr>
+              <w:t>F30</w:t>
             </w:r>
           </w:p>
         </w:tc>
         <w:tc>
           <w:tcPr>
             <w:tcW w:w="6975" w:type="dxa"/>
+            <w:shd w:val="clear" w:color="auto" w:fill="D9D9D9" w:themeFill="background1" w:themeFillShade="D9"/>
           </w:tcPr>
           <w:p>
             <w:pPr>
               <w:cnfStyle w:val="000000100000" w:firstRow="0" w:lastRow="0" w:firstColumn="0" w:lastColumn="0" w:oddVBand="0" w:evenVBand="0" w:oddHBand="1" w:evenHBand="0" w:firstRowFirstColumn="0" w:firstRowLastColumn="0" w:lastRowFirstColumn="0" w:lastRowLastColumn="0"/>
               <w:rPr>
-                <w:lang w:eastAsia="de-DE"/>
-              </w:rPr>
-            </w:pPr>
-            <w:r>
-              <w:rPr>
+                <w:sz w:val="28"/>
+                <w:szCs w:val="28"/>
+                <w:lang w:eastAsia="de-DE"/>
+              </w:rPr>
+            </w:pPr>
+            <w:r>
+              <w:rPr>
+                <w:sz w:val="28"/>
+                <w:szCs w:val="28"/>
                 <w:lang w:eastAsia="de-DE"/>
               </w:rPr>
               <w:t>Webapplikation</w:t>
@@ -2001,11 +2239,16 @@
           <w:tcPr>
             <w:tcW w:w="1094" w:type="dxa"/>
             <w:gridSpan w:val="2"/>
+            <w:shd w:val="clear" w:color="auto" w:fill="D9D9D9" w:themeFill="background1" w:themeFillShade="D9"/>
           </w:tcPr>
           <w:p>
             <w:pPr>
               <w:jc w:val="right"/>
               <w:cnfStyle w:val="000000100000" w:firstRow="0" w:lastRow="0" w:firstColumn="0" w:lastColumn="0" w:oddVBand="0" w:evenVBand="0" w:oddHBand="1" w:evenHBand="0" w:firstRowFirstColumn="0" w:firstRowLastColumn="0" w:lastRowFirstColumn="0" w:lastRowLastColumn="0"/>
+              <w:rPr>
+                <w:sz w:val="28"/>
+                <w:szCs w:val="28"/>
+              </w:rPr>
             </w:pPr>
           </w:p>
         </w:tc>
@@ -2021,19 +2264,7 @@
               <w:rPr>
                 <w:lang w:eastAsia="de-DE"/>
               </w:rPr>
-              <w:t>F</w:t>
-            </w:r>
-            <w:r>
-              <w:rPr>
-                <w:lang w:eastAsia="de-DE"/>
-              </w:rPr>
-              <w:t>A</w:t>
-            </w:r>
-            <w:r>
-              <w:rPr>
-                <w:lang w:eastAsia="de-DE"/>
-              </w:rPr>
-              <w:t>30.1</w:t>
+              <w:t>F30.1</w:t>
             </w:r>
           </w:p>
         </w:tc>
@@ -2052,13 +2283,19 @@
               <w:rPr>
                 <w:lang w:eastAsia="de-DE"/>
               </w:rPr>
-              <w:t>Der Benutzer kann einen neuen Account über ein Registrierungsformular erstellen.</w:t>
-            </w:r>
-            <w:r>
-              <w:rPr>
-                <w:lang w:eastAsia="de-DE"/>
-              </w:rPr>
-              <w:t xml:space="preserve"> (siehe F20.1)</w:t>
+              <w:t xml:space="preserve">Der </w:t>
+            </w:r>
+            <w:r>
+              <w:rPr>
+                <w:lang w:eastAsia="de-DE"/>
+              </w:rPr>
+              <w:t>User</w:t>
+            </w:r>
+            <w:r>
+              <w:rPr>
+                <w:lang w:eastAsia="de-DE"/>
+              </w:rPr>
+              <w:t xml:space="preserve"> kann einen neuen Account über ein Registrierungsformular erstellen. (siehe F20.1)</w:t>
             </w:r>
           </w:p>
         </w:tc>
@@ -2072,6 +2309,9 @@
               <w:jc w:val="right"/>
               <w:cnfStyle w:val="000000000000" w:firstRow="0" w:lastRow="0" w:firstColumn="0" w:lastColumn="0" w:oddVBand="0" w:evenVBand="0" w:oddHBand="0" w:evenHBand="0" w:firstRowFirstColumn="0" w:firstRowLastColumn="0" w:lastRowFirstColumn="0" w:lastRowLastColumn="0"/>
             </w:pPr>
+            <w:r>
+              <w:t>1</w:t>
+            </w:r>
           </w:p>
         </w:tc>
       </w:tr>
@@ -2086,13 +2326,7 @@
           </w:tcPr>
           <w:p>
             <w:r>
-              <w:t>F</w:t>
-            </w:r>
-            <w:r>
-              <w:t>A</w:t>
-            </w:r>
-            <w:r>
-              <w:t>30.2</w:t>
+              <w:t>F30.2</w:t>
             </w:r>
           </w:p>
         </w:tc>
@@ -2111,13 +2345,19 @@
               <w:rPr>
                 <w:lang w:eastAsia="de-DE"/>
               </w:rPr>
-              <w:t>Der Benutzer kann sich mit seiner Email-Adresse und seinem Passwort in</w:t>
-            </w:r>
-            <w:r>
-              <w:rPr>
-                <w:lang w:eastAsia="de-DE"/>
-              </w:rPr>
-              <w:t xml:space="preserve"> einem Login Formular anmelden. </w:t>
+              <w:t xml:space="preserve">Der </w:t>
+            </w:r>
+            <w:r>
+              <w:rPr>
+                <w:lang w:eastAsia="de-DE"/>
+              </w:rPr>
+              <w:t>User</w:t>
+            </w:r>
+            <w:r>
+              <w:rPr>
+                <w:lang w:eastAsia="de-DE"/>
+              </w:rPr>
+              <w:t xml:space="preserve"> kann sich mit seiner Email-Adresse und seinem Passwort in einem Login Formular anmelden. </w:t>
             </w:r>
           </w:p>
         </w:tc>
@@ -2131,6 +2371,9 @@
               <w:jc w:val="right"/>
               <w:cnfStyle w:val="000000100000" w:firstRow="0" w:lastRow="0" w:firstColumn="0" w:lastColumn="0" w:oddVBand="0" w:evenVBand="0" w:oddHBand="1" w:evenHBand="0" w:firstRowFirstColumn="0" w:firstRowLastColumn="0" w:lastRowFirstColumn="0" w:lastRowLastColumn="0"/>
             </w:pPr>
+            <w:r>
+              <w:t>1</w:t>
+            </w:r>
           </w:p>
         </w:tc>
       </w:tr>
@@ -2142,13 +2385,7 @@
           </w:tcPr>
           <w:p>
             <w:r>
-              <w:t>F</w:t>
-            </w:r>
-            <w:r>
-              <w:t>A</w:t>
-            </w:r>
-            <w:r>
-              <w:t>30.3</w:t>
+              <w:t>F30.3</w:t>
             </w:r>
           </w:p>
         </w:tc>
@@ -2167,7 +2404,19 @@
               <w:rPr>
                 <w:lang w:eastAsia="de-DE"/>
               </w:rPr>
-              <w:t xml:space="preserve">Der Benutzer kann Einträge aus der Inhaltsstoffdatenbank zu seiner </w:t>
+              <w:t xml:space="preserve">Der </w:t>
+            </w:r>
+            <w:r>
+              <w:rPr>
+                <w:lang w:eastAsia="de-DE"/>
+              </w:rPr>
+              <w:t>User</w:t>
+            </w:r>
+            <w:r>
+              <w:rPr>
+                <w:lang w:eastAsia="de-DE"/>
+              </w:rPr>
+              <w:t xml:space="preserve"> kann Einträge aus der Inhaltsstoffdatenbank zu seiner </w:t>
             </w:r>
             <w:proofErr w:type="spellStart"/>
             <w:r>
@@ -2181,13 +2430,7 @@
               <w:rPr>
                 <w:lang w:eastAsia="de-DE"/>
               </w:rPr>
-              <w:t xml:space="preserve"> sowohl hinzuf</w:t>
-            </w:r>
-            <w:r>
-              <w:rPr>
-                <w:lang w:eastAsia="de-DE"/>
-              </w:rPr>
-              <w:t>ügen als auch wieder entfernen.</w:t>
+              <w:t xml:space="preserve"> sowohl hinzufügen als auch wieder entfernen.</w:t>
             </w:r>
           </w:p>
         </w:tc>
@@ -2201,6 +2444,9 @@
               <w:jc w:val="right"/>
               <w:cnfStyle w:val="000000000000" w:firstRow="0" w:lastRow="0" w:firstColumn="0" w:lastColumn="0" w:oddVBand="0" w:evenVBand="0" w:oddHBand="0" w:evenHBand="0" w:firstRowFirstColumn="0" w:firstRowLastColumn="0" w:lastRowFirstColumn="0" w:lastRowLastColumn="0"/>
             </w:pPr>
+            <w:r>
+              <w:t>1</w:t>
+            </w:r>
           </w:p>
         </w:tc>
       </w:tr>
@@ -2215,13 +2461,7 @@
           </w:tcPr>
           <w:p>
             <w:r>
-              <w:t>F</w:t>
-            </w:r>
-            <w:r>
-              <w:t>A</w:t>
-            </w:r>
-            <w:r>
-              <w:t>30.4</w:t>
+              <w:t>F30.4</w:t>
             </w:r>
           </w:p>
         </w:tc>
@@ -2240,13 +2480,7 @@
               <w:rPr>
                 <w:lang w:eastAsia="de-DE"/>
               </w:rPr>
-              <w:t>Für die Verbindung mit der HMD-App wird ein Ba</w:t>
-            </w:r>
-            <w:r>
-              <w:rPr>
-                <w:lang w:eastAsia="de-DE"/>
-              </w:rPr>
-              <w:t>rcode im Web-Browser angezeigt.</w:t>
+              <w:t>Der User kann HMDs koppeln und entkoppeln.</w:t>
             </w:r>
           </w:p>
         </w:tc>
@@ -2260,6 +2494,9 @@
               <w:jc w:val="right"/>
               <w:cnfStyle w:val="000000100000" w:firstRow="0" w:lastRow="0" w:firstColumn="0" w:lastColumn="0" w:oddVBand="0" w:evenVBand="0" w:oddHBand="1" w:evenHBand="0" w:firstRowFirstColumn="0" w:firstRowLastColumn="0" w:lastRowFirstColumn="0" w:lastRowLastColumn="0"/>
             </w:pPr>
+            <w:r>
+              <w:t>2</w:t>
+            </w:r>
           </w:p>
         </w:tc>
       </w:tr>
@@ -2274,9 +2511,6 @@
               <w:t>F</w:t>
             </w:r>
             <w:r>
-              <w:t>A</w:t>
-            </w:r>
-            <w:r>
               <w:t>30.5</w:t>
             </w:r>
           </w:p>
@@ -2296,13 +2530,7 @@
               <w:rPr>
                 <w:lang w:eastAsia="de-DE"/>
               </w:rPr>
-              <w:t>Der Nutzer kann seine Email-Ad</w:t>
-            </w:r>
-            <w:r>
-              <w:rPr>
-                <w:lang w:eastAsia="de-DE"/>
-              </w:rPr>
-              <w:t>resse und sein Passwort ändern.</w:t>
+              <w:t>Für die Verbindung mit der HMD-App wird ein Barcode im Web-Browser angezeigt.</w:t>
             </w:r>
           </w:p>
         </w:tc>
@@ -2316,6 +2544,9 @@
               <w:jc w:val="right"/>
               <w:cnfStyle w:val="000000000000" w:firstRow="0" w:lastRow="0" w:firstColumn="0" w:lastColumn="0" w:oddVBand="0" w:evenVBand="0" w:oddHBand="0" w:evenHBand="0" w:firstRowFirstColumn="0" w:firstRowLastColumn="0" w:lastRowFirstColumn="0" w:lastRowLastColumn="0"/>
             </w:pPr>
+            <w:r>
+              <w:t>2</w:t>
+            </w:r>
           </w:p>
         </w:tc>
       </w:tr>
@@ -2333,9 +2564,6 @@
               <w:t>F</w:t>
             </w:r>
             <w:r>
-              <w:t>A</w:t>
-            </w:r>
-            <w:r>
               <w:t>30.6</w:t>
             </w:r>
           </w:p>
@@ -2355,13 +2583,19 @@
               <w:rPr>
                 <w:lang w:eastAsia="de-DE"/>
               </w:rPr>
-              <w:t>Registriert</w:t>
-            </w:r>
-            <w:r>
-              <w:rPr>
-                <w:lang w:eastAsia="de-DE"/>
-              </w:rPr>
-              <w:t xml:space="preserve"> sich ein Benutzer oder ändert er seine Emailadresse, muss er diese bestätigen. Zum Bestätigen wird eine Bestätigungslink an die Emailadresse versandt, die durch den Benutzer bestätigt werden muss.</w:t>
+              <w:t xml:space="preserve">Der </w:t>
+            </w:r>
+            <w:r>
+              <w:rPr>
+                <w:lang w:eastAsia="de-DE"/>
+              </w:rPr>
+              <w:t>User</w:t>
+            </w:r>
+            <w:r>
+              <w:rPr>
+                <w:lang w:eastAsia="de-DE"/>
+              </w:rPr>
+              <w:t xml:space="preserve"> kann seine Email-Adresse und sein Passwort ändern.</w:t>
             </w:r>
           </w:p>
         </w:tc>
@@ -2375,6 +2609,9 @@
               <w:jc w:val="right"/>
               <w:cnfStyle w:val="000000100000" w:firstRow="0" w:lastRow="0" w:firstColumn="0" w:lastColumn="0" w:oddVBand="0" w:evenVBand="0" w:oddHBand="1" w:evenHBand="0" w:firstRowFirstColumn="0" w:firstRowLastColumn="0" w:lastRowFirstColumn="0" w:lastRowLastColumn="0"/>
             </w:pPr>
+            <w:r>
+              <w:t>2</w:t>
+            </w:r>
           </w:p>
         </w:tc>
       </w:tr>
@@ -2389,10 +2626,7 @@
               <w:t>F</w:t>
             </w:r>
             <w:r>
-              <w:t>A</w:t>
-            </w:r>
-            <w:r>
-              <w:t>40</w:t>
+              <w:t>30.7</w:t>
             </w:r>
           </w:p>
         </w:tc>
@@ -2404,28 +2638,38 @@
             <w:pPr>
               <w:cnfStyle w:val="000000000000" w:firstRow="0" w:lastRow="0" w:firstColumn="0" w:lastColumn="0" w:oddVBand="0" w:evenVBand="0" w:oddHBand="0" w:evenHBand="0" w:firstRowFirstColumn="0" w:firstRowLastColumn="0" w:lastRowFirstColumn="0" w:lastRowLastColumn="0"/>
               <w:rPr>
-                <w:lang w:val="en-US" w:eastAsia="de-DE"/>
-              </w:rPr>
-            </w:pPr>
-            <w:r>
-              <w:rPr>
-                <w:lang w:eastAsia="de-DE"/>
-              </w:rPr>
-              <w:t>Android-</w:t>
-            </w:r>
-            <w:proofErr w:type="spellStart"/>
-            <w:r>
-              <w:rPr>
-                <w:lang w:eastAsia="de-DE"/>
-              </w:rPr>
-              <w:t>Smartph</w:t>
-            </w:r>
-            <w:proofErr w:type="spellEnd"/>
-            <w:r>
-              <w:rPr>
-                <w:lang w:val="en-US" w:eastAsia="de-DE"/>
-              </w:rPr>
-              <w:t>one App</w:t>
+                <w:lang w:eastAsia="de-DE"/>
+              </w:rPr>
+            </w:pPr>
+            <w:r>
+              <w:rPr>
+                <w:lang w:eastAsia="de-DE"/>
+              </w:rPr>
+              <w:t xml:space="preserve">Registriert sich ein </w:t>
+            </w:r>
+            <w:r>
+              <w:rPr>
+                <w:lang w:eastAsia="de-DE"/>
+              </w:rPr>
+              <w:t>User</w:t>
+            </w:r>
+            <w:r>
+              <w:rPr>
+                <w:lang w:eastAsia="de-DE"/>
+              </w:rPr>
+              <w:t xml:space="preserve"> oder ändert er seine Emailadresse, muss er diese bestätigen. Zum Bestätigen wird eine Bestätigungslink an die Emailadresse versandt, die durch den </w:t>
+            </w:r>
+            <w:r>
+              <w:rPr>
+                <w:lang w:eastAsia="de-DE"/>
+              </w:rPr>
+              <w:t>User</w:t>
+            </w:r>
+            <w:r>
+              <w:rPr>
+                <w:lang w:eastAsia="de-DE"/>
+              </w:rPr>
+              <w:t xml:space="preserve"> bestätigt werden muss.</w:t>
             </w:r>
           </w:p>
         </w:tc>
@@ -2439,6 +2683,9 @@
               <w:jc w:val="right"/>
               <w:cnfStyle w:val="000000000000" w:firstRow="0" w:lastRow="0" w:firstColumn="0" w:lastColumn="0" w:oddVBand="0" w:evenVBand="0" w:oddHBand="0" w:evenHBand="0" w:firstRowFirstColumn="0" w:firstRowLastColumn="0" w:lastRowFirstColumn="0" w:lastRowLastColumn="0"/>
             </w:pPr>
+            <w:r>
+              <w:t>2</w:t>
+            </w:r>
           </w:p>
         </w:tc>
       </w:tr>
@@ -2450,35 +2697,63 @@
           <w:tcPr>
             <w:cnfStyle w:val="001000000000" w:firstRow="0" w:lastRow="0" w:firstColumn="1" w:lastColumn="0" w:oddVBand="0" w:evenVBand="0" w:oddHBand="0" w:evenHBand="0" w:firstRowFirstColumn="0" w:firstRowLastColumn="0" w:lastRowFirstColumn="0" w:lastRowLastColumn="0"/>
             <w:tcW w:w="983" w:type="dxa"/>
-          </w:tcPr>
-          <w:p>
-            <w:r>
-              <w:t>F</w:t>
-            </w:r>
-            <w:r>
-              <w:t>A</w:t>
-            </w:r>
-            <w:r>
-              <w:t>40.1</w:t>
+            <w:shd w:val="clear" w:color="auto" w:fill="D9D9D9" w:themeFill="background1" w:themeFillShade="D9"/>
+          </w:tcPr>
+          <w:p>
+            <w:pPr>
+              <w:rPr>
+                <w:sz w:val="28"/>
+                <w:szCs w:val="28"/>
+              </w:rPr>
+            </w:pPr>
+            <w:r>
+              <w:rPr>
+                <w:sz w:val="28"/>
+                <w:szCs w:val="28"/>
+              </w:rPr>
+              <w:t>F40</w:t>
             </w:r>
           </w:p>
         </w:tc>
         <w:tc>
           <w:tcPr>
             <w:tcW w:w="6975" w:type="dxa"/>
+            <w:shd w:val="clear" w:color="auto" w:fill="D9D9D9" w:themeFill="background1" w:themeFillShade="D9"/>
           </w:tcPr>
           <w:p>
             <w:pPr>
               <w:cnfStyle w:val="000000100000" w:firstRow="0" w:lastRow="0" w:firstColumn="0" w:lastColumn="0" w:oddVBand="0" w:evenVBand="0" w:oddHBand="1" w:evenHBand="0" w:firstRowFirstColumn="0" w:firstRowLastColumn="0" w:lastRowFirstColumn="0" w:lastRowLastColumn="0"/>
               <w:rPr>
-                <w:lang w:eastAsia="de-DE"/>
-              </w:rPr>
-            </w:pPr>
-            <w:r>
-              <w:rPr>
-                <w:lang w:eastAsia="de-DE"/>
-              </w:rPr>
-              <w:t>&lt;noch offen&gt;</w:t>
+                <w:sz w:val="28"/>
+                <w:szCs w:val="28"/>
+                <w:lang w:val="en-US" w:eastAsia="de-DE"/>
+              </w:rPr>
+            </w:pPr>
+            <w:r>
+              <w:rPr>
+                <w:sz w:val="28"/>
+                <w:szCs w:val="28"/>
+                <w:lang w:eastAsia="de-DE"/>
+              </w:rPr>
+              <w:t>Android-</w:t>
+            </w:r>
+            <w:proofErr w:type="spellStart"/>
+            <w:r>
+              <w:rPr>
+                <w:sz w:val="28"/>
+                <w:szCs w:val="28"/>
+                <w:lang w:eastAsia="de-DE"/>
+              </w:rPr>
+              <w:t>Smartph</w:t>
+            </w:r>
+            <w:proofErr w:type="spellEnd"/>
+            <w:r>
+              <w:rPr>
+                <w:sz w:val="28"/>
+                <w:szCs w:val="28"/>
+                <w:lang w:val="en-US" w:eastAsia="de-DE"/>
+              </w:rPr>
+              <w:t>one App</w:t>
             </w:r>
           </w:p>
         </w:tc>
@@ -2486,11 +2761,16 @@
           <w:tcPr>
             <w:tcW w:w="1094" w:type="dxa"/>
             <w:gridSpan w:val="2"/>
+            <w:shd w:val="clear" w:color="auto" w:fill="D9D9D9" w:themeFill="background1" w:themeFillShade="D9"/>
           </w:tcPr>
           <w:p>
             <w:pPr>
               <w:jc w:val="right"/>
               <w:cnfStyle w:val="000000100000" w:firstRow="0" w:lastRow="0" w:firstColumn="0" w:lastColumn="0" w:oddVBand="0" w:evenVBand="0" w:oddHBand="1" w:evenHBand="0" w:firstRowFirstColumn="0" w:firstRowLastColumn="0" w:lastRowFirstColumn="0" w:lastRowLastColumn="0"/>
+              <w:rPr>
+                <w:sz w:val="28"/>
+                <w:szCs w:val="28"/>
+              </w:rPr>
             </w:pPr>
           </w:p>
         </w:tc>
@@ -2503,13 +2783,7 @@
           </w:tcPr>
           <w:p>
             <w:r>
-              <w:t>F</w:t>
-            </w:r>
-            <w:r>
-              <w:t>A</w:t>
-            </w:r>
-            <w:r>
-              <w:t>40.2</w:t>
+              <w:t>F40.1</w:t>
             </w:r>
           </w:p>
         </w:tc>
@@ -2528,13 +2802,7 @@
               <w:rPr>
                 <w:lang w:eastAsia="de-DE"/>
               </w:rPr>
-              <w:t xml:space="preserve">Der User kann sich für die Nutzung des Dienstes in der </w:t>
-            </w:r>
-            <w:r>
-              <w:rPr>
-                <w:lang w:eastAsia="de-DE"/>
-              </w:rPr>
-              <w:t>Android-Anwendung registrieren.</w:t>
+              <w:t>Der User kann HMDs koppeln und entkoppeln.</w:t>
             </w:r>
           </w:p>
         </w:tc>
@@ -2548,6 +2816,9 @@
               <w:jc w:val="right"/>
               <w:cnfStyle w:val="000000000000" w:firstRow="0" w:lastRow="0" w:firstColumn="0" w:lastColumn="0" w:oddVBand="0" w:evenVBand="0" w:oddHBand="0" w:evenHBand="0" w:firstRowFirstColumn="0" w:firstRowLastColumn="0" w:lastRowFirstColumn="0" w:lastRowLastColumn="0"/>
             </w:pPr>
+            <w:r>
+              <w:t>3</w:t>
+            </w:r>
           </w:p>
         </w:tc>
       </w:tr>
@@ -2562,13 +2833,7 @@
           </w:tcPr>
           <w:p>
             <w:r>
-              <w:t>F</w:t>
-            </w:r>
-            <w:r>
-              <w:t>A</w:t>
-            </w:r>
-            <w:r>
-              <w:t>40.3</w:t>
+              <w:t>F40.2</w:t>
             </w:r>
           </w:p>
         </w:tc>
@@ -2587,13 +2852,7 @@
               <w:rPr>
                 <w:lang w:eastAsia="de-DE"/>
               </w:rPr>
-              <w:t xml:space="preserve">Der User muss sich zur Nutzung des Dienstes in </w:t>
-            </w:r>
-            <w:r>
-              <w:rPr>
-                <w:lang w:eastAsia="de-DE"/>
-              </w:rPr>
-              <w:t>der Android-Anwendung anmelden.</w:t>
+              <w:t>Der User kann sich für die Nutzung des Dienstes in der Android-Anwendung registrieren.</w:t>
             </w:r>
           </w:p>
         </w:tc>
@@ -2607,6 +2866,9 @@
               <w:jc w:val="right"/>
               <w:cnfStyle w:val="000000100000" w:firstRow="0" w:lastRow="0" w:firstColumn="0" w:lastColumn="0" w:oddVBand="0" w:evenVBand="0" w:oddHBand="1" w:evenHBand="0" w:firstRowFirstColumn="0" w:firstRowLastColumn="0" w:lastRowFirstColumn="0" w:lastRowLastColumn="0"/>
             </w:pPr>
+            <w:r>
+              <w:t>3</w:t>
+            </w:r>
           </w:p>
         </w:tc>
       </w:tr>
@@ -2618,13 +2880,8 @@
           </w:tcPr>
           <w:p>
             <w:r>
-              <w:t>F</w:t>
-            </w:r>
-            <w:r>
-              <w:t>A</w:t>
-            </w:r>
-            <w:r>
-              <w:t>40.4</w:t>
+              <w:lastRenderedPageBreak/>
+              <w:t>F40.3</w:t>
             </w:r>
           </w:p>
         </w:tc>
@@ -2643,13 +2900,7 @@
               <w:rPr>
                 <w:lang w:eastAsia="de-DE"/>
               </w:rPr>
-              <w:t>Der Nutzer muss seine Email-Adresse u</w:t>
-            </w:r>
-            <w:r>
-              <w:rPr>
-                <w:lang w:eastAsia="de-DE"/>
-              </w:rPr>
-              <w:t>nd sein Passwort ändern können.</w:t>
+              <w:t>Der User muss sich zur Nutzung des Dienstes in der Android-Anwendung anmelden.</w:t>
             </w:r>
           </w:p>
         </w:tc>
@@ -2663,6 +2914,9 @@
               <w:jc w:val="right"/>
               <w:cnfStyle w:val="000000000000" w:firstRow="0" w:lastRow="0" w:firstColumn="0" w:lastColumn="0" w:oddVBand="0" w:evenVBand="0" w:oddHBand="0" w:evenHBand="0" w:firstRowFirstColumn="0" w:firstRowLastColumn="0" w:lastRowFirstColumn="0" w:lastRowLastColumn="0"/>
             </w:pPr>
+            <w:r>
+              <w:t>3</w:t>
+            </w:r>
           </w:p>
         </w:tc>
       </w:tr>
@@ -2677,13 +2931,7 @@
           </w:tcPr>
           <w:p>
             <w:r>
-              <w:t>F</w:t>
-            </w:r>
-            <w:r>
-              <w:t>A</w:t>
-            </w:r>
-            <w:r>
-              <w:t>40.5</w:t>
+              <w:t>F40.4</w:t>
             </w:r>
           </w:p>
         </w:tc>
@@ -2702,27 +2950,19 @@
               <w:rPr>
                 <w:lang w:eastAsia="de-DE"/>
               </w:rPr>
-              <w:t xml:space="preserve">Der Benutzer kann Einträge aus der Inhaltsstoffdatenbank zu seiner </w:t>
-            </w:r>
-            <w:proofErr w:type="spellStart"/>
-            <w:r>
-              <w:rPr>
-                <w:lang w:eastAsia="de-DE"/>
-              </w:rPr>
-              <w:t>Blacklist</w:t>
-            </w:r>
-            <w:proofErr w:type="spellEnd"/>
-            <w:r>
-              <w:rPr>
-                <w:lang w:eastAsia="de-DE"/>
-              </w:rPr>
-              <w:t xml:space="preserve"> h</w:t>
-            </w:r>
-            <w:r>
-              <w:rPr>
-                <w:lang w:eastAsia="de-DE"/>
-              </w:rPr>
-              <w:t>inzufügen und wieder entfernen.</w:t>
+              <w:t xml:space="preserve">Der </w:t>
+            </w:r>
+            <w:r>
+              <w:rPr>
+                <w:lang w:eastAsia="de-DE"/>
+              </w:rPr>
+              <w:t>User</w:t>
+            </w:r>
+            <w:r>
+              <w:rPr>
+                <w:lang w:eastAsia="de-DE"/>
+              </w:rPr>
+              <w:t xml:space="preserve"> muss seine Email-Adresse und sein Passwort ändern können.</w:t>
             </w:r>
           </w:p>
         </w:tc>
@@ -2736,6 +2976,9 @@
               <w:jc w:val="right"/>
               <w:cnfStyle w:val="000000100000" w:firstRow="0" w:lastRow="0" w:firstColumn="0" w:lastColumn="0" w:oddVBand="0" w:evenVBand="0" w:oddHBand="1" w:evenHBand="0" w:firstRowFirstColumn="0" w:firstRowLastColumn="0" w:lastRowFirstColumn="0" w:lastRowLastColumn="0"/>
             </w:pPr>
+            <w:r>
+              <w:t>3</w:t>
+            </w:r>
           </w:p>
         </w:tc>
       </w:tr>
@@ -2747,13 +2990,7 @@
           </w:tcPr>
           <w:p>
             <w:r>
-              <w:t>F</w:t>
-            </w:r>
-            <w:r>
-              <w:t>A</w:t>
-            </w:r>
-            <w:r>
-              <w:t>40.6</w:t>
+              <w:t>F40.5</w:t>
             </w:r>
           </w:p>
         </w:tc>
@@ -2772,13 +3009,33 @@
               <w:rPr>
                 <w:lang w:eastAsia="de-DE"/>
               </w:rPr>
-              <w:t>Der User scannt einen Produktbarcode und erhält eine Inform</w:t>
-            </w:r>
-            <w:r>
-              <w:rPr>
-                <w:lang w:eastAsia="de-DE"/>
-              </w:rPr>
-              <w:t>ation über die Verträglichkeit.</w:t>
+              <w:t xml:space="preserve">Der </w:t>
+            </w:r>
+            <w:r>
+              <w:rPr>
+                <w:lang w:eastAsia="de-DE"/>
+              </w:rPr>
+              <w:t>User</w:t>
+            </w:r>
+            <w:r>
+              <w:rPr>
+                <w:lang w:eastAsia="de-DE"/>
+              </w:rPr>
+              <w:t xml:space="preserve"> kann Einträge aus der Inhaltsstoffdatenbank zu seiner </w:t>
+            </w:r>
+            <w:proofErr w:type="spellStart"/>
+            <w:r>
+              <w:rPr>
+                <w:lang w:eastAsia="de-DE"/>
+              </w:rPr>
+              <w:t>Blacklist</w:t>
+            </w:r>
+            <w:proofErr w:type="spellEnd"/>
+            <w:r>
+              <w:rPr>
+                <w:lang w:eastAsia="de-DE"/>
+              </w:rPr>
+              <w:t xml:space="preserve"> hinzufügen und wieder entfernen.</w:t>
             </w:r>
           </w:p>
         </w:tc>
@@ -2792,6 +3049,9 @@
               <w:jc w:val="right"/>
               <w:cnfStyle w:val="000000000000" w:firstRow="0" w:lastRow="0" w:firstColumn="0" w:lastColumn="0" w:oddVBand="0" w:evenVBand="0" w:oddHBand="0" w:evenHBand="0" w:firstRowFirstColumn="0" w:firstRowLastColumn="0" w:lastRowFirstColumn="0" w:lastRowLastColumn="0"/>
             </w:pPr>
+            <w:r>
+              <w:t>3</w:t>
+            </w:r>
           </w:p>
         </w:tc>
       </w:tr>
@@ -2806,14 +3066,7 @@
           </w:tcPr>
           <w:p>
             <w:r>
-              <w:lastRenderedPageBreak/>
-              <w:t>F</w:t>
-            </w:r>
-            <w:r>
-              <w:t>A</w:t>
-            </w:r>
-            <w:r>
-              <w:t>40.7</w:t>
+              <w:t>F40.6</w:t>
             </w:r>
           </w:p>
         </w:tc>
@@ -2832,7 +3085,7 @@
               <w:rPr>
                 <w:lang w:eastAsia="de-DE"/>
               </w:rPr>
-              <w:t>Der User kann sich alle Inhaltsstoffe des Produktes anzeigen lassen, sowie eine Websuche nach dem Produkt starten.</w:t>
+              <w:t>Der User scannt einen Produktbarcode und erhält eine Information über die Verträglichkeit.</w:t>
             </w:r>
           </w:p>
         </w:tc>
@@ -2846,6 +3099,56 @@
               <w:jc w:val="right"/>
               <w:cnfStyle w:val="000000100000" w:firstRow="0" w:lastRow="0" w:firstColumn="0" w:lastColumn="0" w:oddVBand="0" w:evenVBand="0" w:oddHBand="1" w:evenHBand="0" w:firstRowFirstColumn="0" w:firstRowLastColumn="0" w:lastRowFirstColumn="0" w:lastRowLastColumn="0"/>
             </w:pPr>
+            <w:r>
+              <w:t>3</w:t>
+            </w:r>
+          </w:p>
+        </w:tc>
+      </w:tr>
+      <w:tr>
+        <w:tc>
+          <w:tcPr>
+            <w:cnfStyle w:val="001000000000" w:firstRow="0" w:lastRow="0" w:firstColumn="1" w:lastColumn="0" w:oddVBand="0" w:evenVBand="0" w:oddHBand="0" w:evenHBand="0" w:firstRowFirstColumn="0" w:firstRowLastColumn="0" w:lastRowFirstColumn="0" w:lastRowLastColumn="0"/>
+            <w:tcW w:w="983" w:type="dxa"/>
+          </w:tcPr>
+          <w:p>
+            <w:r>
+              <w:t>F40.7</w:t>
+            </w:r>
+          </w:p>
+        </w:tc>
+        <w:tc>
+          <w:tcPr>
+            <w:tcW w:w="6975" w:type="dxa"/>
+          </w:tcPr>
+          <w:p>
+            <w:pPr>
+              <w:cnfStyle w:val="000000000000" w:firstRow="0" w:lastRow="0" w:firstColumn="0" w:lastColumn="0" w:oddVBand="0" w:evenVBand="0" w:oddHBand="0" w:evenHBand="0" w:firstRowFirstColumn="0" w:firstRowLastColumn="0" w:lastRowFirstColumn="0" w:lastRowLastColumn="0"/>
+              <w:rPr>
+                <w:lang w:eastAsia="de-DE"/>
+              </w:rPr>
+            </w:pPr>
+            <w:r>
+              <w:rPr>
+                <w:lang w:eastAsia="de-DE"/>
+              </w:rPr>
+              <w:t>Der User kann sich alle Inhaltsstoffe des Produktes anzeigen lassen, sowie eine Websuche nach dem Produkt starten.</w:t>
+            </w:r>
+          </w:p>
+        </w:tc>
+        <w:tc>
+          <w:tcPr>
+            <w:tcW w:w="1094" w:type="dxa"/>
+            <w:gridSpan w:val="2"/>
+          </w:tcPr>
+          <w:p>
+            <w:pPr>
+              <w:jc w:val="right"/>
+              <w:cnfStyle w:val="000000000000" w:firstRow="0" w:lastRow="0" w:firstColumn="0" w:lastColumn="0" w:oddVBand="0" w:evenVBand="0" w:oddHBand="0" w:evenHBand="0" w:firstRowFirstColumn="0" w:firstRowLastColumn="0" w:lastRowFirstColumn="0" w:lastRowLastColumn="0"/>
+            </w:pPr>
+            <w:r>
+              <w:t>3</w:t>
+            </w:r>
           </w:p>
         </w:tc>
       </w:tr>
@@ -2874,25 +3177,21 @@
       <w:pPr>
         <w:pStyle w:val="berschrift2"/>
       </w:pPr>
-      <w:bookmarkStart w:id="15" w:name="_Toc413601524"/>
-      <w:r>
-        <w:t>Nicht f</w:t>
-      </w:r>
-      <w:r>
-        <w:t>unktionale Anforderungen</w:t>
-      </w:r>
-      <w:bookmarkEnd w:id="15"/>
+      <w:bookmarkStart w:id="14" w:name="_Toc413781467"/>
+      <w:r>
+        <w:t>Nicht funktionale Anforderungen</w:t>
+      </w:r>
+      <w:bookmarkEnd w:id="14"/>
     </w:p>
     <w:tbl>
       <w:tblPr>
         <w:tblStyle w:val="HelleListe-Akzent1"/>
-        <w:tblW w:w="0" w:type="auto"/>
+        <w:tblW w:w="9062" w:type="dxa"/>
         <w:tblLook w:val="04A0" w:firstRow="1" w:lastRow="0" w:firstColumn="1" w:lastColumn="0" w:noHBand="0" w:noVBand="1"/>
       </w:tblPr>
       <w:tblGrid>
-        <w:gridCol w:w="989"/>
-        <w:gridCol w:w="6969"/>
-        <w:gridCol w:w="1094"/>
+        <w:gridCol w:w="983"/>
+        <w:gridCol w:w="8079"/>
       </w:tblGrid>
       <w:tr>
         <w:trPr>
@@ -2911,7 +3210,7 @@
         </w:tc>
         <w:tc>
           <w:tcPr>
-            <w:tcW w:w="6975" w:type="dxa"/>
+            <w:tcW w:w="8079" w:type="dxa"/>
           </w:tcPr>
           <w:p>
             <w:pPr>
@@ -2919,19 +3218,6 @@
             </w:pPr>
             <w:r>
               <w:t>Funktionalität</w:t>
-            </w:r>
-          </w:p>
-        </w:tc>
-        <w:tc>
-          <w:tcPr>
-            <w:tcW w:w="1094" w:type="dxa"/>
-          </w:tcPr>
-          <w:p>
-            <w:pPr>
-              <w:cnfStyle w:val="100000000000" w:firstRow="1" w:lastRow="0" w:firstColumn="0" w:lastColumn="0" w:oddVBand="0" w:evenVBand="0" w:oddHBand="0" w:evenHBand="0" w:firstRowFirstColumn="0" w:firstRowLastColumn="0" w:lastRowFirstColumn="0" w:lastRowLastColumn="0"/>
-            </w:pPr>
-            <w:r>
-              <w:t>Priorität</w:t>
             </w:r>
           </w:p>
         </w:tc>
@@ -2944,41 +3230,44 @@
           <w:tcPr>
             <w:cnfStyle w:val="001000000000" w:firstRow="0" w:lastRow="0" w:firstColumn="1" w:lastColumn="0" w:oddVBand="0" w:evenVBand="0" w:oddHBand="0" w:evenHBand="0" w:firstRowFirstColumn="0" w:firstRowLastColumn="0" w:lastRowFirstColumn="0" w:lastRowLastColumn="0"/>
             <w:tcW w:w="983" w:type="dxa"/>
-          </w:tcPr>
-          <w:p>
-            <w:r>
-              <w:t>N</w:t>
-            </w:r>
-            <w:r>
-              <w:t>FA</w:t>
-            </w:r>
-            <w:r>
-              <w:t xml:space="preserve">10 </w:t>
-            </w:r>
-          </w:p>
-        </w:tc>
-        <w:tc>
-          <w:tcPr>
-            <w:tcW w:w="6975" w:type="dxa"/>
+            <w:shd w:val="clear" w:color="auto" w:fill="D9D9D9" w:themeFill="background1" w:themeFillShade="D9"/>
+          </w:tcPr>
+          <w:p>
+            <w:pPr>
+              <w:rPr>
+                <w:sz w:val="28"/>
+                <w:szCs w:val="28"/>
+              </w:rPr>
+            </w:pPr>
+            <w:r>
+              <w:rPr>
+                <w:sz w:val="28"/>
+                <w:szCs w:val="28"/>
+              </w:rPr>
+              <w:t xml:space="preserve">N10 </w:t>
+            </w:r>
+          </w:p>
+        </w:tc>
+        <w:tc>
+          <w:tcPr>
+            <w:tcW w:w="8079" w:type="dxa"/>
+            <w:shd w:val="clear" w:color="auto" w:fill="D9D9D9" w:themeFill="background1" w:themeFillShade="D9"/>
           </w:tcPr>
           <w:p>
             <w:pPr>
               <w:cnfStyle w:val="000000100000" w:firstRow="0" w:lastRow="0" w:firstColumn="0" w:lastColumn="0" w:oddVBand="0" w:evenVBand="0" w:oddHBand="1" w:evenHBand="0" w:firstRowFirstColumn="0" w:firstRowLastColumn="0" w:lastRowFirstColumn="0" w:lastRowLastColumn="0"/>
-            </w:pPr>
-            <w:r>
+              <w:rPr>
+                <w:sz w:val="28"/>
+                <w:szCs w:val="28"/>
+              </w:rPr>
+            </w:pPr>
+            <w:r>
+              <w:rPr>
+                <w:sz w:val="28"/>
+                <w:szCs w:val="28"/>
+              </w:rPr>
               <w:t>Fachliche Mengen</w:t>
             </w:r>
-          </w:p>
-        </w:tc>
-        <w:tc>
-          <w:tcPr>
-            <w:tcW w:w="1094" w:type="dxa"/>
-          </w:tcPr>
-          <w:p>
-            <w:pPr>
-              <w:jc w:val="right"/>
-              <w:cnfStyle w:val="000000100000" w:firstRow="0" w:lastRow="0" w:firstColumn="0" w:lastColumn="0" w:oddVBand="0" w:evenVBand="0" w:oddHBand="1" w:evenHBand="0" w:firstRowFirstColumn="0" w:firstRowLastColumn="0" w:lastRowFirstColumn="0" w:lastRowLastColumn="0"/>
-            </w:pPr>
           </w:p>
         </w:tc>
       </w:tr>
@@ -2990,35 +3279,21 @@
           </w:tcPr>
           <w:p>
             <w:r>
-              <w:t>NFA10.1</w:t>
-            </w:r>
-          </w:p>
-        </w:tc>
-        <w:tc>
-          <w:tcPr>
-            <w:tcW w:w="6975" w:type="dxa"/>
+              <w:t>N10.1</w:t>
+            </w:r>
+          </w:p>
+        </w:tc>
+        <w:tc>
+          <w:tcPr>
+            <w:tcW w:w="8079" w:type="dxa"/>
           </w:tcPr>
           <w:p>
             <w:pPr>
               <w:cnfStyle w:val="000000000000" w:firstRow="0" w:lastRow="0" w:firstColumn="0" w:lastColumn="0" w:oddVBand="0" w:evenVBand="0" w:oddHBand="0" w:evenHBand="0" w:firstRowFirstColumn="0" w:firstRowLastColumn="0" w:lastRowFirstColumn="0" w:lastRowLastColumn="0"/>
             </w:pPr>
             <w:r>
-              <w:t>Bei der Anzahl der Nutzer wird zu Beginn von einer Nutzeranzahl von unter 1000 Nutzern ausgegangen. Die Anwendung sollte später auch für größere</w:t>
-            </w:r>
-            <w:r>
-              <w:t xml:space="preserve"> Nutzeranzahlen auslegbar sein.</w:t>
-            </w:r>
-          </w:p>
-        </w:tc>
-        <w:tc>
-          <w:tcPr>
-            <w:tcW w:w="1094" w:type="dxa"/>
-          </w:tcPr>
-          <w:p>
-            <w:pPr>
-              <w:jc w:val="right"/>
-              <w:cnfStyle w:val="000000000000" w:firstRow="0" w:lastRow="0" w:firstColumn="0" w:lastColumn="0" w:oddVBand="0" w:evenVBand="0" w:oddHBand="0" w:evenHBand="0" w:firstRowFirstColumn="0" w:firstRowLastColumn="0" w:lastRowFirstColumn="0" w:lastRowLastColumn="0"/>
-            </w:pPr>
+              <w:t>Bei der Anzahl der Nutzer wird zu Beginn von einer Nutzeranzahl von unter 1000 Nutzern ausgegangen. Die Anwendung sollte später auch für größere Nutzeranzahlen auslegbar sein.</w:t>
+            </w:r>
           </w:p>
         </w:tc>
       </w:tr>
@@ -3033,13 +3308,13 @@
           </w:tcPr>
           <w:p>
             <w:r>
-              <w:t>NFA10.2</w:t>
-            </w:r>
-          </w:p>
-        </w:tc>
-        <w:tc>
-          <w:tcPr>
-            <w:tcW w:w="6975" w:type="dxa"/>
+              <w:t>N10.2</w:t>
+            </w:r>
+          </w:p>
+        </w:tc>
+        <w:tc>
+          <w:tcPr>
+            <w:tcW w:w="8079" w:type="dxa"/>
           </w:tcPr>
           <w:p>
             <w:pPr>
@@ -3056,17 +3331,6 @@
             <w:r>
               <w:t>.</w:t>
             </w:r>
-          </w:p>
-        </w:tc>
-        <w:tc>
-          <w:tcPr>
-            <w:tcW w:w="1094" w:type="dxa"/>
-          </w:tcPr>
-          <w:p>
-            <w:pPr>
-              <w:jc w:val="right"/>
-              <w:cnfStyle w:val="000000100000" w:firstRow="0" w:lastRow="0" w:firstColumn="0" w:lastColumn="0" w:oddVBand="0" w:evenVBand="0" w:oddHBand="1" w:evenHBand="0" w:firstRowFirstColumn="0" w:firstRowLastColumn="0" w:lastRowFirstColumn="0" w:lastRowLastColumn="0"/>
-            </w:pPr>
           </w:p>
         </w:tc>
       </w:tr>
@@ -3075,40 +3339,46 @@
           <w:tcPr>
             <w:cnfStyle w:val="001000000000" w:firstRow="0" w:lastRow="0" w:firstColumn="1" w:lastColumn="0" w:oddVBand="0" w:evenVBand="0" w:oddHBand="0" w:evenHBand="0" w:firstRowFirstColumn="0" w:firstRowLastColumn="0" w:lastRowFirstColumn="0" w:lastRowLastColumn="0"/>
             <w:tcW w:w="983" w:type="dxa"/>
-          </w:tcPr>
-          <w:p>
-            <w:r>
-              <w:t>N</w:t>
-            </w:r>
-            <w:r>
-              <w:t>FA20</w:t>
-            </w:r>
-          </w:p>
-        </w:tc>
-        <w:tc>
-          <w:tcPr>
-            <w:tcW w:w="6975" w:type="dxa"/>
+            <w:shd w:val="clear" w:color="auto" w:fill="D9D9D9" w:themeFill="background1" w:themeFillShade="D9"/>
+          </w:tcPr>
+          <w:p>
+            <w:pPr>
+              <w:rPr>
+                <w:sz w:val="28"/>
+                <w:szCs w:val="28"/>
+              </w:rPr>
+            </w:pPr>
+            <w:r>
+              <w:rPr>
+                <w:sz w:val="28"/>
+                <w:szCs w:val="28"/>
+              </w:rPr>
+              <w:t>N20</w:t>
+            </w:r>
+          </w:p>
+        </w:tc>
+        <w:tc>
+          <w:tcPr>
+            <w:tcW w:w="8079" w:type="dxa"/>
+            <w:shd w:val="clear" w:color="auto" w:fill="D9D9D9" w:themeFill="background1" w:themeFillShade="D9"/>
           </w:tcPr>
           <w:p>
             <w:pPr>
               <w:cnfStyle w:val="000000000000" w:firstRow="0" w:lastRow="0" w:firstColumn="0" w:lastColumn="0" w:oddVBand="0" w:evenVBand="0" w:oddHBand="0" w:evenHBand="0" w:firstRowFirstColumn="0" w:firstRowLastColumn="0" w:lastRowFirstColumn="0" w:lastRowLastColumn="0"/>
+              <w:rPr>
+                <w:sz w:val="28"/>
+                <w:szCs w:val="28"/>
+              </w:rPr>
             </w:pPr>
             <w:proofErr w:type="spellStart"/>
             <w:r>
+              <w:rPr>
+                <w:sz w:val="28"/>
+                <w:szCs w:val="28"/>
+              </w:rPr>
               <w:t>Useability</w:t>
             </w:r>
             <w:proofErr w:type="spellEnd"/>
-          </w:p>
-        </w:tc>
-        <w:tc>
-          <w:tcPr>
-            <w:tcW w:w="1094" w:type="dxa"/>
-          </w:tcPr>
-          <w:p>
-            <w:pPr>
-              <w:jc w:val="right"/>
-              <w:cnfStyle w:val="000000000000" w:firstRow="0" w:lastRow="0" w:firstColumn="0" w:lastColumn="0" w:oddVBand="0" w:evenVBand="0" w:oddHBand="0" w:evenHBand="0" w:firstRowFirstColumn="0" w:firstRowLastColumn="0" w:lastRowFirstColumn="0" w:lastRowLastColumn="0"/>
-            </w:pPr>
           </w:p>
         </w:tc>
       </w:tr>
@@ -3123,35 +3393,21 @@
           </w:tcPr>
           <w:p>
             <w:r>
-              <w:t>NFA20.1</w:t>
-            </w:r>
-          </w:p>
-        </w:tc>
-        <w:tc>
-          <w:tcPr>
-            <w:tcW w:w="6975" w:type="dxa"/>
+              <w:t>N20.1</w:t>
+            </w:r>
+          </w:p>
+        </w:tc>
+        <w:tc>
+          <w:tcPr>
+            <w:tcW w:w="8079" w:type="dxa"/>
           </w:tcPr>
           <w:p>
             <w:pPr>
               <w:cnfStyle w:val="000000100000" w:firstRow="0" w:lastRow="0" w:firstColumn="0" w:lastColumn="0" w:oddVBand="0" w:evenVBand="0" w:oddHBand="1" w:evenHBand="0" w:firstRowFirstColumn="0" w:firstRowLastColumn="0" w:lastRowFirstColumn="0" w:lastRowLastColumn="0"/>
             </w:pPr>
             <w:r>
-              <w:t>Die Oberfläche muss selbsterklärend und einfach sein, damit es auch von Einsteigern ohne Ei</w:t>
-            </w:r>
-            <w:r>
-              <w:t>nweisung verwendet werden kann.</w:t>
-            </w:r>
-          </w:p>
-        </w:tc>
-        <w:tc>
-          <w:tcPr>
-            <w:tcW w:w="1094" w:type="dxa"/>
-          </w:tcPr>
-          <w:p>
-            <w:pPr>
-              <w:jc w:val="right"/>
-              <w:cnfStyle w:val="000000100000" w:firstRow="0" w:lastRow="0" w:firstColumn="0" w:lastColumn="0" w:oddVBand="0" w:evenVBand="0" w:oddHBand="1" w:evenHBand="0" w:firstRowFirstColumn="0" w:firstRowLastColumn="0" w:lastRowFirstColumn="0" w:lastRowLastColumn="0"/>
-            </w:pPr>
+              <w:t>Die Oberfläche muss selbsterklärend und einfach sein, damit es auch von Einsteigern ohne Einweisung verwendet werden kann.</w:t>
+            </w:r>
           </w:p>
         </w:tc>
       </w:tr>
@@ -3163,35 +3419,21 @@
           </w:tcPr>
           <w:p>
             <w:r>
-              <w:t>NFA20.2</w:t>
-            </w:r>
-          </w:p>
-        </w:tc>
-        <w:tc>
-          <w:tcPr>
-            <w:tcW w:w="6975" w:type="dxa"/>
+              <w:t>N20.2</w:t>
+            </w:r>
+          </w:p>
+        </w:tc>
+        <w:tc>
+          <w:tcPr>
+            <w:tcW w:w="8079" w:type="dxa"/>
           </w:tcPr>
           <w:p>
             <w:pPr>
               <w:cnfStyle w:val="000000000000" w:firstRow="0" w:lastRow="0" w:firstColumn="0" w:lastColumn="0" w:oddVBand="0" w:evenVBand="0" w:oddHBand="0" w:evenHBand="0" w:firstRowFirstColumn="0" w:firstRowLastColumn="0" w:lastRowFirstColumn="0" w:lastRowLastColumn="0"/>
             </w:pPr>
             <w:r>
-              <w:t>Die Funktionen der Oberfläche werden in eine</w:t>
-            </w:r>
-            <w:r>
-              <w:t>m Handbuch dokumentiert.</w:t>
-            </w:r>
-          </w:p>
-        </w:tc>
-        <w:tc>
-          <w:tcPr>
-            <w:tcW w:w="1094" w:type="dxa"/>
-          </w:tcPr>
-          <w:p>
-            <w:pPr>
-              <w:jc w:val="right"/>
-              <w:cnfStyle w:val="000000000000" w:firstRow="0" w:lastRow="0" w:firstColumn="0" w:lastColumn="0" w:oddVBand="0" w:evenVBand="0" w:oddHBand="0" w:evenHBand="0" w:firstRowFirstColumn="0" w:firstRowLastColumn="0" w:lastRowFirstColumn="0" w:lastRowLastColumn="0"/>
-            </w:pPr>
+              <w:t>Die Funktionen der Oberfläche werden in einem Handbuch dokumentiert.</w:t>
+            </w:r>
           </w:p>
         </w:tc>
       </w:tr>
@@ -3206,23 +3448,20 @@
           </w:tcPr>
           <w:p>
             <w:r>
-              <w:t>NFA20.3</w:t>
-            </w:r>
-          </w:p>
-        </w:tc>
-        <w:tc>
-          <w:tcPr>
-            <w:tcW w:w="6975" w:type="dxa"/>
+              <w:t>N20.3</w:t>
+            </w:r>
+          </w:p>
+        </w:tc>
+        <w:tc>
+          <w:tcPr>
+            <w:tcW w:w="8079" w:type="dxa"/>
           </w:tcPr>
           <w:p>
             <w:pPr>
               <w:cnfStyle w:val="000000100000" w:firstRow="0" w:lastRow="0" w:firstColumn="0" w:lastColumn="0" w:oddVBand="0" w:evenVBand="0" w:oddHBand="1" w:evenHBand="0" w:firstRowFirstColumn="0" w:firstRowLastColumn="0" w:lastRowFirstColumn="0" w:lastRowLastColumn="0"/>
             </w:pPr>
             <w:r>
-              <w:t>Insbesondere</w:t>
-            </w:r>
-            <w:r>
-              <w:t xml:space="preserve"> auf dem niedrig auflösendem Bildschirm der </w:t>
+              <w:t xml:space="preserve">Insbesondere auf dem niedrig auflösendem Bildschirm der </w:t>
             </w:r>
             <w:proofErr w:type="spellStart"/>
             <w:r>
@@ -3232,17 +3471,6 @@
             <w:r>
               <w:t xml:space="preserve"> M100 muss auf eine gute Lesbarkeit der Inhalte geachtet werden. Auch auf allen anderen Plattformen muss eine Lesbarkeit gegeben sein.</w:t>
             </w:r>
-          </w:p>
-        </w:tc>
-        <w:tc>
-          <w:tcPr>
-            <w:tcW w:w="1094" w:type="dxa"/>
-          </w:tcPr>
-          <w:p>
-            <w:pPr>
-              <w:jc w:val="right"/>
-              <w:cnfStyle w:val="000000100000" w:firstRow="0" w:lastRow="0" w:firstColumn="0" w:lastColumn="0" w:oddVBand="0" w:evenVBand="0" w:oddHBand="1" w:evenHBand="0" w:firstRowFirstColumn="0" w:firstRowLastColumn="0" w:lastRowFirstColumn="0" w:lastRowLastColumn="0"/>
-            </w:pPr>
           </w:p>
         </w:tc>
       </w:tr>
@@ -3251,35 +3479,44 @@
           <w:tcPr>
             <w:cnfStyle w:val="001000000000" w:firstRow="0" w:lastRow="0" w:firstColumn="1" w:lastColumn="0" w:oddVBand="0" w:evenVBand="0" w:oddHBand="0" w:evenHBand="0" w:firstRowFirstColumn="0" w:firstRowLastColumn="0" w:lastRowFirstColumn="0" w:lastRowLastColumn="0"/>
             <w:tcW w:w="983" w:type="dxa"/>
-          </w:tcPr>
-          <w:p>
-            <w:r>
-              <w:t>NFA30</w:t>
-            </w:r>
-          </w:p>
-        </w:tc>
-        <w:tc>
-          <w:tcPr>
-            <w:tcW w:w="6975" w:type="dxa"/>
+            <w:shd w:val="clear" w:color="auto" w:fill="D9D9D9" w:themeFill="background1" w:themeFillShade="D9"/>
+          </w:tcPr>
+          <w:p>
+            <w:pPr>
+              <w:rPr>
+                <w:sz w:val="28"/>
+                <w:szCs w:val="28"/>
+              </w:rPr>
+            </w:pPr>
+            <w:r>
+              <w:rPr>
+                <w:sz w:val="28"/>
+                <w:szCs w:val="28"/>
+              </w:rPr>
+              <w:t>N30</w:t>
+            </w:r>
+          </w:p>
+        </w:tc>
+        <w:tc>
+          <w:tcPr>
+            <w:tcW w:w="8079" w:type="dxa"/>
+            <w:shd w:val="clear" w:color="auto" w:fill="D9D9D9" w:themeFill="background1" w:themeFillShade="D9"/>
           </w:tcPr>
           <w:p>
             <w:pPr>
               <w:cnfStyle w:val="000000000000" w:firstRow="0" w:lastRow="0" w:firstColumn="0" w:lastColumn="0" w:oddVBand="0" w:evenVBand="0" w:oddHBand="0" w:evenHBand="0" w:firstRowFirstColumn="0" w:firstRowLastColumn="0" w:lastRowFirstColumn="0" w:lastRowLastColumn="0"/>
-            </w:pPr>
-            <w:r>
+              <w:rPr>
+                <w:sz w:val="28"/>
+                <w:szCs w:val="28"/>
+              </w:rPr>
+            </w:pPr>
+            <w:r>
+              <w:rPr>
+                <w:sz w:val="28"/>
+                <w:szCs w:val="28"/>
+              </w:rPr>
               <w:t>Erscheinungsbild</w:t>
             </w:r>
-          </w:p>
-        </w:tc>
-        <w:tc>
-          <w:tcPr>
-            <w:tcW w:w="1094" w:type="dxa"/>
-          </w:tcPr>
-          <w:p>
-            <w:pPr>
-              <w:jc w:val="right"/>
-              <w:cnfStyle w:val="000000000000" w:firstRow="0" w:lastRow="0" w:firstColumn="0" w:lastColumn="0" w:oddVBand="0" w:evenVBand="0" w:oddHBand="0" w:evenHBand="0" w:firstRowFirstColumn="0" w:firstRowLastColumn="0" w:lastRowFirstColumn="0" w:lastRowLastColumn="0"/>
-            </w:pPr>
           </w:p>
         </w:tc>
       </w:tr>
@@ -3294,13 +3531,13 @@
           </w:tcPr>
           <w:p>
             <w:r>
-              <w:t>NFA30.1</w:t>
-            </w:r>
-          </w:p>
-        </w:tc>
-        <w:tc>
-          <w:tcPr>
-            <w:tcW w:w="6975" w:type="dxa"/>
+              <w:t>N30.1</w:t>
+            </w:r>
+          </w:p>
+        </w:tc>
+        <w:tc>
+          <w:tcPr>
+            <w:tcW w:w="8079" w:type="dxa"/>
           </w:tcPr>
           <w:p>
             <w:pPr>
@@ -3309,17 +3546,6 @@
             <w:r>
               <w:t>Die Erscheinung der Oberfläche soll in Design und Bedienungskonzept einheitlich sein.</w:t>
             </w:r>
-          </w:p>
-        </w:tc>
-        <w:tc>
-          <w:tcPr>
-            <w:tcW w:w="1094" w:type="dxa"/>
-          </w:tcPr>
-          <w:p>
-            <w:pPr>
-              <w:jc w:val="right"/>
-              <w:cnfStyle w:val="000000100000" w:firstRow="0" w:lastRow="0" w:firstColumn="0" w:lastColumn="0" w:oddVBand="0" w:evenVBand="0" w:oddHBand="1" w:evenHBand="0" w:firstRowFirstColumn="0" w:firstRowLastColumn="0" w:lastRowFirstColumn="0" w:lastRowLastColumn="0"/>
-            </w:pPr>
           </w:p>
         </w:tc>
       </w:tr>
@@ -3328,35 +3554,44 @@
           <w:tcPr>
             <w:cnfStyle w:val="001000000000" w:firstRow="0" w:lastRow="0" w:firstColumn="1" w:lastColumn="0" w:oddVBand="0" w:evenVBand="0" w:oddHBand="0" w:evenHBand="0" w:firstRowFirstColumn="0" w:firstRowLastColumn="0" w:lastRowFirstColumn="0" w:lastRowLastColumn="0"/>
             <w:tcW w:w="983" w:type="dxa"/>
-          </w:tcPr>
-          <w:p>
-            <w:r>
-              <w:t>NFA40</w:t>
-            </w:r>
-          </w:p>
-        </w:tc>
-        <w:tc>
-          <w:tcPr>
-            <w:tcW w:w="6975" w:type="dxa"/>
+            <w:shd w:val="clear" w:color="auto" w:fill="D9D9D9" w:themeFill="background1" w:themeFillShade="D9"/>
+          </w:tcPr>
+          <w:p>
+            <w:pPr>
+              <w:rPr>
+                <w:sz w:val="28"/>
+                <w:szCs w:val="28"/>
+              </w:rPr>
+            </w:pPr>
+            <w:r>
+              <w:rPr>
+                <w:sz w:val="28"/>
+                <w:szCs w:val="28"/>
+              </w:rPr>
+              <w:t>N40</w:t>
+            </w:r>
+          </w:p>
+        </w:tc>
+        <w:tc>
+          <w:tcPr>
+            <w:tcW w:w="8079" w:type="dxa"/>
+            <w:shd w:val="clear" w:color="auto" w:fill="D9D9D9" w:themeFill="background1" w:themeFillShade="D9"/>
           </w:tcPr>
           <w:p>
             <w:pPr>
               <w:cnfStyle w:val="000000000000" w:firstRow="0" w:lastRow="0" w:firstColumn="0" w:lastColumn="0" w:oddVBand="0" w:evenVBand="0" w:oddHBand="0" w:evenHBand="0" w:firstRowFirstColumn="0" w:firstRowLastColumn="0" w:lastRowFirstColumn="0" w:lastRowLastColumn="0"/>
-            </w:pPr>
-            <w:r>
+              <w:rPr>
+                <w:sz w:val="28"/>
+                <w:szCs w:val="28"/>
+              </w:rPr>
+            </w:pPr>
+            <w:r>
+              <w:rPr>
+                <w:sz w:val="28"/>
+                <w:szCs w:val="28"/>
+              </w:rPr>
               <w:t>Performanz</w:t>
             </w:r>
-          </w:p>
-        </w:tc>
-        <w:tc>
-          <w:tcPr>
-            <w:tcW w:w="1094" w:type="dxa"/>
-          </w:tcPr>
-          <w:p>
-            <w:pPr>
-              <w:jc w:val="right"/>
-              <w:cnfStyle w:val="000000000000" w:firstRow="0" w:lastRow="0" w:firstColumn="0" w:lastColumn="0" w:oddVBand="0" w:evenVBand="0" w:oddHBand="0" w:evenHBand="0" w:firstRowFirstColumn="0" w:firstRowLastColumn="0" w:lastRowFirstColumn="0" w:lastRowLastColumn="0"/>
-            </w:pPr>
           </w:p>
         </w:tc>
       </w:tr>
@@ -3371,35 +3606,21 @@
           </w:tcPr>
           <w:p>
             <w:r>
-              <w:t>NFA40.1</w:t>
-            </w:r>
-          </w:p>
-        </w:tc>
-        <w:tc>
-          <w:tcPr>
-            <w:tcW w:w="6975" w:type="dxa"/>
+              <w:t>N40.1</w:t>
+            </w:r>
+          </w:p>
+        </w:tc>
+        <w:tc>
+          <w:tcPr>
+            <w:tcW w:w="8079" w:type="dxa"/>
           </w:tcPr>
           <w:p>
             <w:pPr>
               <w:cnfStyle w:val="000000100000" w:firstRow="0" w:lastRow="0" w:firstColumn="0" w:lastColumn="0" w:oddVBand="0" w:evenVBand="0" w:oddHBand="1" w:evenHBand="0" w:firstRowFirstColumn="0" w:firstRowLastColumn="0" w:lastRowFirstColumn="0" w:lastRowLastColumn="0"/>
             </w:pPr>
             <w:r>
-              <w:t xml:space="preserve">Der Server soll für die Bearbeitung einer </w:t>
-            </w:r>
-            <w:r>
-              <w:t>Anfrage maximal 100ms brauchen.</w:t>
-            </w:r>
-          </w:p>
-        </w:tc>
-        <w:tc>
-          <w:tcPr>
-            <w:tcW w:w="1094" w:type="dxa"/>
-          </w:tcPr>
-          <w:p>
-            <w:pPr>
-              <w:jc w:val="right"/>
-              <w:cnfStyle w:val="000000100000" w:firstRow="0" w:lastRow="0" w:firstColumn="0" w:lastColumn="0" w:oddVBand="0" w:evenVBand="0" w:oddHBand="1" w:evenHBand="0" w:firstRowFirstColumn="0" w:firstRowLastColumn="0" w:lastRowFirstColumn="0" w:lastRowLastColumn="0"/>
-            </w:pPr>
+              <w:t>Der Server soll für die Bearbeitung einer Anfrage maximal 100ms brauchen.</w:t>
+            </w:r>
           </w:p>
         </w:tc>
       </w:tr>
@@ -3411,35 +3632,21 @@
           </w:tcPr>
           <w:p>
             <w:r>
-              <w:t>NFA40.2</w:t>
-            </w:r>
-          </w:p>
-        </w:tc>
-        <w:tc>
-          <w:tcPr>
-            <w:tcW w:w="6975" w:type="dxa"/>
+              <w:t>N40.2</w:t>
+            </w:r>
+          </w:p>
+        </w:tc>
+        <w:tc>
+          <w:tcPr>
+            <w:tcW w:w="8079" w:type="dxa"/>
           </w:tcPr>
           <w:p>
             <w:pPr>
               <w:cnfStyle w:val="000000000000" w:firstRow="0" w:lastRow="0" w:firstColumn="0" w:lastColumn="0" w:oddVBand="0" w:evenVBand="0" w:oddHBand="0" w:evenHBand="0" w:firstRowFirstColumn="0" w:firstRowLastColumn="0" w:lastRowFirstColumn="0" w:lastRowLastColumn="0"/>
             </w:pPr>
             <w:r>
-              <w:t>Es wird von maximal 60 Anfragen pro Min</w:t>
-            </w:r>
-            <w:r>
-              <w:t>ute unter Volllast ausgegangen.</w:t>
-            </w:r>
-          </w:p>
-        </w:tc>
-        <w:tc>
-          <w:tcPr>
-            <w:tcW w:w="1094" w:type="dxa"/>
-          </w:tcPr>
-          <w:p>
-            <w:pPr>
-              <w:jc w:val="right"/>
-              <w:cnfStyle w:val="000000000000" w:firstRow="0" w:lastRow="0" w:firstColumn="0" w:lastColumn="0" w:oddVBand="0" w:evenVBand="0" w:oddHBand="0" w:evenHBand="0" w:firstRowFirstColumn="0" w:firstRowLastColumn="0" w:lastRowFirstColumn="0" w:lastRowLastColumn="0"/>
-            </w:pPr>
+              <w:t>Es wird von maximal 60 Anfragen pro Minute unter Volllast ausgegangen.</w:t>
+            </w:r>
           </w:p>
         </w:tc>
       </w:tr>
@@ -3454,13 +3661,13 @@
           </w:tcPr>
           <w:p>
             <w:r>
-              <w:t>NFA40.3</w:t>
-            </w:r>
-          </w:p>
-        </w:tc>
-        <w:tc>
-          <w:tcPr>
-            <w:tcW w:w="6975" w:type="dxa"/>
+              <w:t>N40.3</w:t>
+            </w:r>
+          </w:p>
+        </w:tc>
+        <w:tc>
+          <w:tcPr>
+            <w:tcW w:w="8079" w:type="dxa"/>
           </w:tcPr>
           <w:p>
             <w:pPr>
@@ -3469,17 +3676,6 @@
             <w:r>
               <w:t>Da die App vorerst nicht kommerziell betrieben wird, ist eine hohe Verfügbarkeit nicht wichtig. Eine Verfügbarkeit des Webservices von 98% im Jahreszeitraum ist damit ausreichend.</w:t>
             </w:r>
-          </w:p>
-        </w:tc>
-        <w:tc>
-          <w:tcPr>
-            <w:tcW w:w="1094" w:type="dxa"/>
-          </w:tcPr>
-          <w:p>
-            <w:pPr>
-              <w:jc w:val="right"/>
-              <w:cnfStyle w:val="000000100000" w:firstRow="0" w:lastRow="0" w:firstColumn="0" w:lastColumn="0" w:oddVBand="0" w:evenVBand="0" w:oddHBand="1" w:evenHBand="0" w:firstRowFirstColumn="0" w:firstRowLastColumn="0" w:lastRowFirstColumn="0" w:lastRowLastColumn="0"/>
-            </w:pPr>
           </w:p>
         </w:tc>
       </w:tr>
@@ -3488,35 +3684,44 @@
           <w:tcPr>
             <w:cnfStyle w:val="001000000000" w:firstRow="0" w:lastRow="0" w:firstColumn="1" w:lastColumn="0" w:oddVBand="0" w:evenVBand="0" w:oddHBand="0" w:evenHBand="0" w:firstRowFirstColumn="0" w:firstRowLastColumn="0" w:lastRowFirstColumn="0" w:lastRowLastColumn="0"/>
             <w:tcW w:w="983" w:type="dxa"/>
-          </w:tcPr>
-          <w:p>
-            <w:r>
-              <w:t>NFA50</w:t>
-            </w:r>
-          </w:p>
-        </w:tc>
-        <w:tc>
-          <w:tcPr>
-            <w:tcW w:w="6975" w:type="dxa"/>
+            <w:shd w:val="clear" w:color="auto" w:fill="D9D9D9" w:themeFill="background1" w:themeFillShade="D9"/>
+          </w:tcPr>
+          <w:p>
+            <w:pPr>
+              <w:rPr>
+                <w:sz w:val="28"/>
+                <w:szCs w:val="28"/>
+              </w:rPr>
+            </w:pPr>
+            <w:r>
+              <w:rPr>
+                <w:sz w:val="28"/>
+                <w:szCs w:val="28"/>
+              </w:rPr>
+              <w:t>N50</w:t>
+            </w:r>
+          </w:p>
+        </w:tc>
+        <w:tc>
+          <w:tcPr>
+            <w:tcW w:w="8079" w:type="dxa"/>
+            <w:shd w:val="clear" w:color="auto" w:fill="D9D9D9" w:themeFill="background1" w:themeFillShade="D9"/>
           </w:tcPr>
           <w:p>
             <w:pPr>
               <w:cnfStyle w:val="000000000000" w:firstRow="0" w:lastRow="0" w:firstColumn="0" w:lastColumn="0" w:oddVBand="0" w:evenVBand="0" w:oddHBand="0" w:evenHBand="0" w:firstRowFirstColumn="0" w:firstRowLastColumn="0" w:lastRowFirstColumn="0" w:lastRowLastColumn="0"/>
-            </w:pPr>
-            <w:r>
+              <w:rPr>
+                <w:sz w:val="28"/>
+                <w:szCs w:val="28"/>
+              </w:rPr>
+            </w:pPr>
+            <w:r>
+              <w:rPr>
+                <w:sz w:val="28"/>
+                <w:szCs w:val="28"/>
+              </w:rPr>
               <w:t>Wartbarkeit</w:t>
             </w:r>
-          </w:p>
-        </w:tc>
-        <w:tc>
-          <w:tcPr>
-            <w:tcW w:w="1094" w:type="dxa"/>
-          </w:tcPr>
-          <w:p>
-            <w:pPr>
-              <w:jc w:val="right"/>
-              <w:cnfStyle w:val="000000000000" w:firstRow="0" w:lastRow="0" w:firstColumn="0" w:lastColumn="0" w:oddVBand="0" w:evenVBand="0" w:oddHBand="0" w:evenHBand="0" w:firstRowFirstColumn="0" w:firstRowLastColumn="0" w:lastRowFirstColumn="0" w:lastRowLastColumn="0"/>
-            </w:pPr>
           </w:p>
         </w:tc>
       </w:tr>
@@ -3531,13 +3736,13 @@
           </w:tcPr>
           <w:p>
             <w:r>
-              <w:t>NFA50.1</w:t>
-            </w:r>
-          </w:p>
-        </w:tc>
-        <w:tc>
-          <w:tcPr>
-            <w:tcW w:w="6975" w:type="dxa"/>
+              <w:t>N50.1</w:t>
+            </w:r>
+          </w:p>
+        </w:tc>
+        <w:tc>
+          <w:tcPr>
+            <w:tcW w:w="8079" w:type="dxa"/>
           </w:tcPr>
           <w:p>
             <w:pPr>
@@ -3552,22 +3757,8 @@
             </w:r>
             <w:proofErr w:type="spellEnd"/>
             <w:r>
-              <w:t xml:space="preserve"> definiert, dem der pro</w:t>
-            </w:r>
-            <w:r>
-              <w:t>duzierte Code entsprechen muss.</w:t>
-            </w:r>
-          </w:p>
-        </w:tc>
-        <w:tc>
-          <w:tcPr>
-            <w:tcW w:w="1094" w:type="dxa"/>
-          </w:tcPr>
-          <w:p>
-            <w:pPr>
-              <w:jc w:val="right"/>
-              <w:cnfStyle w:val="000000100000" w:firstRow="0" w:lastRow="0" w:firstColumn="0" w:lastColumn="0" w:oddVBand="0" w:evenVBand="0" w:oddHBand="1" w:evenHBand="0" w:firstRowFirstColumn="0" w:firstRowLastColumn="0" w:lastRowFirstColumn="0" w:lastRowLastColumn="0"/>
-            </w:pPr>
+              <w:t xml:space="preserve"> definiert, dem der produzierte Code entsprechen muss.</w:t>
+            </w:r>
           </w:p>
         </w:tc>
       </w:tr>
@@ -3579,13 +3770,13 @@
           </w:tcPr>
           <w:p>
             <w:r>
-              <w:t>NFA50.2</w:t>
-            </w:r>
-          </w:p>
-        </w:tc>
-        <w:tc>
-          <w:tcPr>
-            <w:tcW w:w="6975" w:type="dxa"/>
+              <w:t>N50.2</w:t>
+            </w:r>
+          </w:p>
+        </w:tc>
+        <w:tc>
+          <w:tcPr>
+            <w:tcW w:w="8079" w:type="dxa"/>
           </w:tcPr>
           <w:p>
             <w:pPr>
@@ -3602,17 +3793,6 @@
             <w:r>
               <w:t xml:space="preserve"> festgehalten.</w:t>
             </w:r>
-          </w:p>
-        </w:tc>
-        <w:tc>
-          <w:tcPr>
-            <w:tcW w:w="1094" w:type="dxa"/>
-          </w:tcPr>
-          <w:p>
-            <w:pPr>
-              <w:jc w:val="right"/>
-              <w:cnfStyle w:val="000000000000" w:firstRow="0" w:lastRow="0" w:firstColumn="0" w:lastColumn="0" w:oddVBand="0" w:evenVBand="0" w:oddHBand="0" w:evenHBand="0" w:firstRowFirstColumn="0" w:firstRowLastColumn="0" w:lastRowFirstColumn="0" w:lastRowLastColumn="0"/>
-            </w:pPr>
           </w:p>
         </w:tc>
       </w:tr>
@@ -3624,35 +3804,44 @@
           <w:tcPr>
             <w:cnfStyle w:val="001000000000" w:firstRow="0" w:lastRow="0" w:firstColumn="1" w:lastColumn="0" w:oddVBand="0" w:evenVBand="0" w:oddHBand="0" w:evenHBand="0" w:firstRowFirstColumn="0" w:firstRowLastColumn="0" w:lastRowFirstColumn="0" w:lastRowLastColumn="0"/>
             <w:tcW w:w="983" w:type="dxa"/>
-          </w:tcPr>
-          <w:p>
-            <w:r>
-              <w:t>NFA60</w:t>
-            </w:r>
-          </w:p>
-        </w:tc>
-        <w:tc>
-          <w:tcPr>
-            <w:tcW w:w="6975" w:type="dxa"/>
+            <w:shd w:val="clear" w:color="auto" w:fill="D9D9D9" w:themeFill="background1" w:themeFillShade="D9"/>
+          </w:tcPr>
+          <w:p>
+            <w:pPr>
+              <w:rPr>
+                <w:sz w:val="28"/>
+                <w:szCs w:val="28"/>
+              </w:rPr>
+            </w:pPr>
+            <w:r>
+              <w:rPr>
+                <w:sz w:val="28"/>
+                <w:szCs w:val="28"/>
+              </w:rPr>
+              <w:t>N60</w:t>
+            </w:r>
+          </w:p>
+        </w:tc>
+        <w:tc>
+          <w:tcPr>
+            <w:tcW w:w="8079" w:type="dxa"/>
+            <w:shd w:val="clear" w:color="auto" w:fill="D9D9D9" w:themeFill="background1" w:themeFillShade="D9"/>
           </w:tcPr>
           <w:p>
             <w:pPr>
               <w:cnfStyle w:val="000000100000" w:firstRow="0" w:lastRow="0" w:firstColumn="0" w:lastColumn="0" w:oddVBand="0" w:evenVBand="0" w:oddHBand="1" w:evenHBand="0" w:firstRowFirstColumn="0" w:firstRowLastColumn="0" w:lastRowFirstColumn="0" w:lastRowLastColumn="0"/>
-            </w:pPr>
-            <w:r>
+              <w:rPr>
+                <w:sz w:val="28"/>
+                <w:szCs w:val="28"/>
+              </w:rPr>
+            </w:pPr>
+            <w:r>
+              <w:rPr>
+                <w:sz w:val="28"/>
+                <w:szCs w:val="28"/>
+              </w:rPr>
               <w:t>Tests</w:t>
             </w:r>
-          </w:p>
-        </w:tc>
-        <w:tc>
-          <w:tcPr>
-            <w:tcW w:w="1094" w:type="dxa"/>
-          </w:tcPr>
-          <w:p>
-            <w:pPr>
-              <w:jc w:val="right"/>
-              <w:cnfStyle w:val="000000100000" w:firstRow="0" w:lastRow="0" w:firstColumn="0" w:lastColumn="0" w:oddVBand="0" w:evenVBand="0" w:oddHBand="1" w:evenHBand="0" w:firstRowFirstColumn="0" w:firstRowLastColumn="0" w:lastRowFirstColumn="0" w:lastRowLastColumn="0"/>
-            </w:pPr>
           </w:p>
         </w:tc>
       </w:tr>
@@ -3664,44 +3853,21 @@
           </w:tcPr>
           <w:p>
             <w:r>
-              <w:t>NFA60.1</w:t>
-            </w:r>
-          </w:p>
-        </w:tc>
-        <w:tc>
-          <w:tcPr>
-            <w:tcW w:w="6975" w:type="dxa"/>
+              <w:t>N60.1</w:t>
+            </w:r>
+          </w:p>
+        </w:tc>
+        <w:tc>
+          <w:tcPr>
+            <w:tcW w:w="8079" w:type="dxa"/>
           </w:tcPr>
           <w:p>
             <w:pPr>
               <w:cnfStyle w:val="000000000000" w:firstRow="0" w:lastRow="0" w:firstColumn="0" w:lastColumn="0" w:oddVBand="0" w:evenVBand="0" w:oddHBand="0" w:evenHBand="0" w:firstRowFirstColumn="0" w:firstRowLastColumn="0" w:lastRowFirstColumn="0" w:lastRowLastColumn="0"/>
             </w:pPr>
             <w:r>
-              <w:t xml:space="preserve">Anforderungen an die Testbarkeit werden in einem </w:t>
-            </w:r>
-            <w:r>
-              <w:t>separaten</w:t>
-            </w:r>
-            <w:r>
-              <w:t xml:space="preserve"> Testkonzept </w:t>
-            </w:r>
-            <w:r>
-              <w:t>festgelegt</w:t>
-            </w:r>
-            <w:r>
-              <w:t>.</w:t>
-            </w:r>
-          </w:p>
-        </w:tc>
-        <w:tc>
-          <w:tcPr>
-            <w:tcW w:w="1094" w:type="dxa"/>
-          </w:tcPr>
-          <w:p>
-            <w:pPr>
-              <w:jc w:val="right"/>
-              <w:cnfStyle w:val="000000000000" w:firstRow="0" w:lastRow="0" w:firstColumn="0" w:lastColumn="0" w:oddVBand="0" w:evenVBand="0" w:oddHBand="0" w:evenHBand="0" w:firstRowFirstColumn="0" w:firstRowLastColumn="0" w:lastRowFirstColumn="0" w:lastRowLastColumn="0"/>
-            </w:pPr>
+              <w:t>Anforderungen an die Testbarkeit werden in einem separaten Testkonzept festgelegt.</w:t>
+            </w:r>
           </w:p>
         </w:tc>
       </w:tr>
@@ -3740,8 +3906,12 @@
       <w:bookmarkEnd w:id="0"/>
     </w:p>
     <w:sectPr>
-      <w:headerReference w:type="default" r:id="rId9"/>
-      <w:footerReference w:type="default" r:id="rId10"/>
+      <w:headerReference w:type="even" r:id="rId9"/>
+      <w:headerReference w:type="default" r:id="rId10"/>
+      <w:footerReference w:type="even" r:id="rId11"/>
+      <w:footerReference w:type="default" r:id="rId12"/>
+      <w:headerReference w:type="first" r:id="rId13"/>
+      <w:footerReference w:type="first" r:id="rId14"/>
       <w:pgSz w:w="11906" w:h="16838"/>
       <w:pgMar w:top="1417" w:right="1417" w:bottom="1134" w:left="1417" w:header="708" w:footer="708" w:gutter="0"/>
       <w:cols w:space="708"/>
@@ -3782,11 +3952,51 @@
   <w:p>
     <w:pPr>
       <w:pStyle w:val="Fuzeile"/>
+    </w:pPr>
+  </w:p>
+</w:ftr>
+</file>
+
+<file path=word/footer2.xml><?xml version="1.0" encoding="utf-8"?>
+<w:ftr xmlns:wpc="http://schemas.microsoft.com/office/word/2010/wordprocessingCanvas" xmlns:mc="http://schemas.openxmlformats.org/markup-compatibility/2006" xmlns:o="urn:schemas-microsoft-com:office:office" xmlns:r="http://schemas.openxmlformats.org/officeDocument/2006/relationships" xmlns:m="http://schemas.openxmlformats.org/officeDocument/2006/math" xmlns:v="urn:schemas-microsoft-com:vml" xmlns:wp14="http://schemas.microsoft.com/office/word/2010/wordprocessingDrawing" xmlns:wp="http://schemas.openxmlformats.org/drawingml/2006/wordprocessingDrawing" xmlns:w10="urn:schemas-microsoft-com:office:word" xmlns:w="http://schemas.openxmlformats.org/wordprocessingml/2006/main" xmlns:w14="http://schemas.microsoft.com/office/word/2010/wordml" xmlns:w15="http://schemas.microsoft.com/office/word/2012/wordml" xmlns:wpg="http://schemas.microsoft.com/office/word/2010/wordprocessingGroup" xmlns:wpi="http://schemas.microsoft.com/office/word/2010/wordprocessingInk" xmlns:wne="http://schemas.microsoft.com/office/word/2006/wordml" xmlns:wps="http://schemas.microsoft.com/office/word/2010/wordprocessingShape" mc:Ignorable="w14 w15 wp14">
+  <w:p>
+    <w:pPr>
+      <w:pStyle w:val="Fuzeile"/>
       <w:jc w:val="center"/>
     </w:pPr>
     <w:r>
-      <w:t>Seite 2 von 2</w:t>
+      <w:t xml:space="preserve">Seite </w:t>
     </w:r>
+    <w:r>
+      <w:fldChar w:fldCharType="begin"/>
+    </w:r>
+    <w:r>
+      <w:instrText xml:space="preserve"> PAGE    \* MERGEFORMAT </w:instrText>
+    </w:r>
+    <w:r>
+      <w:fldChar w:fldCharType="separate"/>
+    </w:r>
+    <w:r>
+      <w:rPr>
+        <w:noProof/>
+      </w:rPr>
+      <w:t>2</w:t>
+    </w:r>
+    <w:r>
+      <w:fldChar w:fldCharType="end"/>
+    </w:r>
+    <w:bookmarkStart w:id="15" w:name="_GoBack"/>
+    <w:bookmarkEnd w:id="15"/>
+  </w:p>
+</w:ftr>
+</file>
+
+<file path=word/footer3.xml><?xml version="1.0" encoding="utf-8"?>
+<w:ftr xmlns:wpc="http://schemas.microsoft.com/office/word/2010/wordprocessingCanvas" xmlns:mc="http://schemas.openxmlformats.org/markup-compatibility/2006" xmlns:o="urn:schemas-microsoft-com:office:office" xmlns:r="http://schemas.openxmlformats.org/officeDocument/2006/relationships" xmlns:m="http://schemas.openxmlformats.org/officeDocument/2006/math" xmlns:v="urn:schemas-microsoft-com:vml" xmlns:wp14="http://schemas.microsoft.com/office/word/2010/wordprocessingDrawing" xmlns:wp="http://schemas.openxmlformats.org/drawingml/2006/wordprocessingDrawing" xmlns:w10="urn:schemas-microsoft-com:office:word" xmlns:w="http://schemas.openxmlformats.org/wordprocessingml/2006/main" xmlns:w14="http://schemas.microsoft.com/office/word/2010/wordml" xmlns:w15="http://schemas.microsoft.com/office/word/2012/wordml" xmlns:wpg="http://schemas.microsoft.com/office/word/2010/wordprocessingGroup" xmlns:wpi="http://schemas.microsoft.com/office/word/2010/wordprocessingInk" xmlns:wne="http://schemas.microsoft.com/office/word/2006/wordml" xmlns:wps="http://schemas.microsoft.com/office/word/2010/wordprocessingShape" mc:Ignorable="w14 w15 wp14">
+  <w:p>
+    <w:pPr>
+      <w:pStyle w:val="Fuzeile"/>
+    </w:pPr>
   </w:p>
 </w:ftr>
 </file>
@@ -3817,6 +4027,16 @@
 </file>
 
 <file path=word/header1.xml><?xml version="1.0" encoding="utf-8"?>
+<w:hdr xmlns:wpc="http://schemas.microsoft.com/office/word/2010/wordprocessingCanvas" xmlns:mc="http://schemas.openxmlformats.org/markup-compatibility/2006" xmlns:o="urn:schemas-microsoft-com:office:office" xmlns:r="http://schemas.openxmlformats.org/officeDocument/2006/relationships" xmlns:m="http://schemas.openxmlformats.org/officeDocument/2006/math" xmlns:v="urn:schemas-microsoft-com:vml" xmlns:wp14="http://schemas.microsoft.com/office/word/2010/wordprocessingDrawing" xmlns:wp="http://schemas.openxmlformats.org/drawingml/2006/wordprocessingDrawing" xmlns:w10="urn:schemas-microsoft-com:office:word" xmlns:w="http://schemas.openxmlformats.org/wordprocessingml/2006/main" xmlns:w14="http://schemas.microsoft.com/office/word/2010/wordml" xmlns:w15="http://schemas.microsoft.com/office/word/2012/wordml" xmlns:wpg="http://schemas.microsoft.com/office/word/2010/wordprocessingGroup" xmlns:wpi="http://schemas.microsoft.com/office/word/2010/wordprocessingInk" xmlns:wne="http://schemas.microsoft.com/office/word/2006/wordml" xmlns:wps="http://schemas.microsoft.com/office/word/2010/wordprocessingShape" mc:Ignorable="w14 w15 wp14">
+  <w:p>
+    <w:pPr>
+      <w:pStyle w:val="Kopfzeile"/>
+    </w:pPr>
+  </w:p>
+</w:hdr>
+</file>
+
+<file path=word/header2.xml><?xml version="1.0" encoding="utf-8"?>
 <w:hdr xmlns:wpc="http://schemas.microsoft.com/office/word/2010/wordprocessingCanvas" xmlns:mc="http://schemas.openxmlformats.org/markup-compatibility/2006" xmlns:o="urn:schemas-microsoft-com:office:office" xmlns:r="http://schemas.openxmlformats.org/officeDocument/2006/relationships" xmlns:m="http://schemas.openxmlformats.org/officeDocument/2006/math" xmlns:v="urn:schemas-microsoft-com:vml" xmlns:wp14="http://schemas.microsoft.com/office/word/2010/wordprocessingDrawing" xmlns:wp="http://schemas.openxmlformats.org/drawingml/2006/wordprocessingDrawing" xmlns:w10="urn:schemas-microsoft-com:office:word" xmlns:w="http://schemas.openxmlformats.org/wordprocessingml/2006/main" xmlns:w14="http://schemas.microsoft.com/office/word/2010/wordml" xmlns:w15="http://schemas.microsoft.com/office/word/2012/wordml" xmlns:wpg="http://schemas.microsoft.com/office/word/2010/wordprocessingGroup" xmlns:wpi="http://schemas.microsoft.com/office/word/2010/wordprocessingInk" xmlns:wne="http://schemas.microsoft.com/office/word/2006/wordml" xmlns:wps="http://schemas.microsoft.com/office/word/2010/wordprocessingShape" mc:Ignorable="w14 w15 wp14">
   <w:p>
     <w:pPr>
@@ -3890,6 +4110,16 @@
         </wp:inline>
       </w:drawing>
     </w:r>
+  </w:p>
+</w:hdr>
+</file>
+
+<file path=word/header3.xml><?xml version="1.0" encoding="utf-8"?>
+<w:hdr xmlns:wpc="http://schemas.microsoft.com/office/word/2010/wordprocessingCanvas" xmlns:mc="http://schemas.openxmlformats.org/markup-compatibility/2006" xmlns:o="urn:schemas-microsoft-com:office:office" xmlns:r="http://schemas.openxmlformats.org/officeDocument/2006/relationships" xmlns:m="http://schemas.openxmlformats.org/officeDocument/2006/math" xmlns:v="urn:schemas-microsoft-com:vml" xmlns:wp14="http://schemas.microsoft.com/office/word/2010/wordprocessingDrawing" xmlns:wp="http://schemas.openxmlformats.org/drawingml/2006/wordprocessingDrawing" xmlns:w10="urn:schemas-microsoft-com:office:word" xmlns:w="http://schemas.openxmlformats.org/wordprocessingml/2006/main" xmlns:w14="http://schemas.microsoft.com/office/word/2010/wordml" xmlns:w15="http://schemas.microsoft.com/office/word/2012/wordml" xmlns:wpg="http://schemas.microsoft.com/office/word/2010/wordprocessingGroup" xmlns:wpi="http://schemas.microsoft.com/office/word/2010/wordprocessingInk" xmlns:wne="http://schemas.microsoft.com/office/word/2006/wordml" xmlns:wps="http://schemas.microsoft.com/office/word/2010/wordprocessingShape" mc:Ignorable="w14 w15 wp14">
+  <w:p>
+    <w:pPr>
+      <w:pStyle w:val="Kopfzeile"/>
+    </w:pPr>
   </w:p>
 </w:hdr>
 </file>
@@ -5904,7 +6134,7 @@
 </file>
 
 <file path=customXml/itemProps1.xml><?xml version="1.0" encoding="utf-8"?>
-<ds:datastoreItem xmlns:ds="http://schemas.openxmlformats.org/officeDocument/2006/customXml" ds:itemID="{645C872F-C6B6-455C-98C6-47332024D790}">
+<ds:datastoreItem xmlns:ds="http://schemas.openxmlformats.org/officeDocument/2006/customXml" ds:itemID="{26E2E283-FFAD-4890-B7C6-05A4B922D11E}">
   <ds:schemaRefs>
     <ds:schemaRef ds:uri="http://schemas.openxmlformats.org/officeDocument/2006/bibliography"/>
   </ds:schemaRefs>

</xml_diff>